<commit_message>
Die Doku ist nun fertig.
</commit_message>
<xml_diff>
--- a/Pong Dokumentation.docx
+++ b/Pong Dokumentation.docx
@@ -4,6 +4,123 @@
   <w:body>
     <w:p>
       <w:pPr>
+        <w:jc w:val="right"/>
+        <w:rPr>
+          <w:sz w:val="28"/>
+          <w:szCs w:val="28"/>
+        </w:rPr>
+      </w:pPr>
+      <w:r>
+        <w:rPr>
+          <w:sz w:val="28"/>
+          <w:szCs w:val="28"/>
+          <w:u w:val="single"/>
+        </w:rPr>
+        <w:t>Bildungseinrichtung:</w:t>
+      </w:r>
+      <w:r>
+        <w:rPr>
+          <w:sz w:val="28"/>
+          <w:szCs w:val="28"/>
+        </w:rPr>
+        <w:t xml:space="preserve"> </w:t>
+      </w:r>
+      <w:r>
+        <w:rPr>
+          <w:sz w:val="28"/>
+          <w:szCs w:val="28"/>
+        </w:rPr>
+        <w:tab/>
+      </w:r>
+      <w:r>
+        <w:rPr>
+          <w:sz w:val="28"/>
+          <w:szCs w:val="28"/>
+        </w:rPr>
+        <w:tab/>
+      </w:r>
+      <w:r>
+        <w:rPr>
+          <w:sz w:val="28"/>
+          <w:szCs w:val="28"/>
+        </w:rPr>
+        <w:tab/>
+        <w:t>FH Wedel</w:t>
+      </w:r>
+    </w:p>
+    <w:p>
+      <w:pPr>
+        <w:jc w:val="right"/>
+        <w:rPr>
+          <w:sz w:val="28"/>
+          <w:szCs w:val="28"/>
+        </w:rPr>
+      </w:pPr>
+      <w:r>
+        <w:rPr>
+          <w:sz w:val="28"/>
+          <w:szCs w:val="28"/>
+          <w:u w:val="single"/>
+        </w:rPr>
+        <w:t>Ort:</w:t>
+      </w:r>
+      <w:r>
+        <w:rPr>
+          <w:sz w:val="28"/>
+          <w:szCs w:val="28"/>
+        </w:rPr>
+        <w:t xml:space="preserve">    </w:t>
+      </w:r>
+      <w:r>
+        <w:rPr>
+          <w:sz w:val="28"/>
+          <w:szCs w:val="28"/>
+        </w:rPr>
+        <w:tab/>
+      </w:r>
+      <w:r>
+        <w:rPr>
+          <w:sz w:val="28"/>
+          <w:szCs w:val="28"/>
+        </w:rPr>
+        <w:tab/>
+        <w:t xml:space="preserve">        22880 Wedel</w:t>
+      </w:r>
+    </w:p>
+    <w:p>
+      <w:pPr>
+        <w:jc w:val="right"/>
+        <w:rPr>
+          <w:sz w:val="28"/>
+          <w:szCs w:val="28"/>
+        </w:rPr>
+      </w:pPr>
+      <w:r>
+        <w:rPr>
+          <w:sz w:val="28"/>
+          <w:szCs w:val="28"/>
+          <w:u w:val="single"/>
+        </w:rPr>
+        <w:t>Semester:</w:t>
+      </w:r>
+      <w:r>
+        <w:rPr>
+          <w:sz w:val="28"/>
+          <w:szCs w:val="28"/>
+        </w:rPr>
+        <w:t xml:space="preserve"> </w:t>
+      </w:r>
+      <w:r>
+        <w:rPr>
+          <w:sz w:val="28"/>
+          <w:szCs w:val="28"/>
+        </w:rPr>
+        <w:tab/>
+        <w:t xml:space="preserve">    Wintersemester 2022</w:t>
+      </w:r>
+    </w:p>
+    <w:p>
+      <w:pPr>
         <w:jc w:val="center"/>
         <w:rPr>
           <w:sz w:val="44"/>
@@ -24,15 +141,6 @@
       <w:pPr>
         <w:jc w:val="center"/>
         <w:rPr>
-          <w:sz w:val="44"/>
-          <w:szCs w:val="44"/>
-        </w:rPr>
-      </w:pPr>
-    </w:p>
-    <w:p>
-      <w:pPr>
-        <w:jc w:val="center"/>
-        <w:rPr>
           <w:sz w:val="96"/>
           <w:szCs w:val="96"/>
         </w:rPr>
@@ -48,56 +156,93 @@
     <w:p>
       <w:pPr>
         <w:jc w:val="center"/>
-      </w:pPr>
+        <w:rPr>
+          <w:sz w:val="36"/>
+          <w:szCs w:val="36"/>
+        </w:rPr>
+      </w:pPr>
+      <w:r>
+        <w:rPr>
+          <w:sz w:val="36"/>
+          <w:szCs w:val="36"/>
+        </w:rPr>
+        <w:t>Workshop Microcontroller</w:t>
+      </w:r>
     </w:p>
     <w:p>
       <w:pPr>
         <w:jc w:val="center"/>
       </w:pPr>
     </w:p>
+    <w:p/>
     <w:p>
       <w:pPr>
         <w:jc w:val="center"/>
+        <w:rPr>
+          <w:noProof/>
+        </w:rPr>
       </w:pPr>
     </w:p>
     <w:p>
       <w:pPr>
         <w:jc w:val="center"/>
       </w:pPr>
-    </w:p>
-    <w:p>
-      <w:pPr>
-        <w:jc w:val="center"/>
-      </w:pPr>
-    </w:p>
-    <w:p>
-      <w:pPr>
-        <w:jc w:val="center"/>
-      </w:pPr>
-      <w:r>
-        <w:t>Bild???</w:t>
-      </w:r>
-    </w:p>
-    <w:p>
-      <w:pPr>
-        <w:jc w:val="center"/>
-        <w:rPr>
-          <w:sz w:val="32"/>
-          <w:szCs w:val="32"/>
-        </w:rPr>
-      </w:pPr>
-      <w:r>
-        <w:rPr>
-          <w:sz w:val="32"/>
-          <w:szCs w:val="32"/>
-        </w:rPr>
-        <w:t>TODO!!!</w:t>
-      </w:r>
-    </w:p>
-    <w:p>
-      <w:pPr>
-        <w:jc w:val="center"/>
-      </w:pPr>
+      <w:r>
+        <w:rPr>
+          <w:noProof/>
+        </w:rPr>
+        <w:drawing>
+          <wp:inline distT="0" distB="0" distL="0" distR="0" wp14:anchorId="6D12781E" wp14:editId="41EEEA96">
+            <wp:extent cx="3364891" cy="5213613"/>
+            <wp:effectExtent l="9208" t="0" r="0" b="0"/>
+            <wp:docPr id="2" name="Grafik 2"/>
+            <wp:cNvGraphicFramePr>
+              <a:graphicFrameLocks xmlns:a="http://schemas.openxmlformats.org/drawingml/2006/main" noChangeAspect="1"/>
+            </wp:cNvGraphicFramePr>
+            <a:graphic xmlns:a="http://schemas.openxmlformats.org/drawingml/2006/main">
+              <a:graphicData uri="http://schemas.openxmlformats.org/drawingml/2006/picture">
+                <pic:pic xmlns:pic="http://schemas.openxmlformats.org/drawingml/2006/picture">
+                  <pic:nvPicPr>
+                    <pic:cNvPr id="0" name="Picture 1"/>
+                    <pic:cNvPicPr>
+                      <a:picLocks noChangeAspect="1" noChangeArrowheads="1"/>
+                    </pic:cNvPicPr>
+                  </pic:nvPicPr>
+                  <pic:blipFill rotWithShape="1">
+                    <a:blip r:embed="rId8" cstate="print">
+                      <a:extLst>
+                        <a:ext uri="{28A0092B-C50C-407E-A947-70E740481C1C}">
+                          <a14:useLocalDpi xmlns:a14="http://schemas.microsoft.com/office/drawing/2010/main" val="0"/>
+                        </a:ext>
+                      </a:extLst>
+                    </a:blip>
+                    <a:srcRect t="11876" b="18391"/>
+                    <a:stretch/>
+                  </pic:blipFill>
+                  <pic:spPr bwMode="auto">
+                    <a:xfrm rot="5400000">
+                      <a:off x="0" y="0"/>
+                      <a:ext cx="3371243" cy="5223454"/>
+                    </a:xfrm>
+                    <a:prstGeom prst="rect">
+                      <a:avLst/>
+                    </a:prstGeom>
+                    <a:noFill/>
+                    <a:ln>
+                      <a:noFill/>
+                    </a:ln>
+                    <a:extLst>
+                      <a:ext uri="{53640926-AAD7-44D8-BBD7-CCE9431645EC}">
+                        <a14:shadowObscured xmlns:a14="http://schemas.microsoft.com/office/drawing/2010/main"/>
+                      </a:ext>
+                    </a:extLst>
+                  </pic:spPr>
+                </pic:pic>
+              </a:graphicData>
+            </a:graphic>
+          </wp:inline>
+        </w:drawing>
+      </w:r>
     </w:p>
     <w:p>
       <w:pPr>
@@ -112,182 +257,234 @@
           <w:szCs w:val="28"/>
         </w:rPr>
       </w:pPr>
-      <w:r>
+    </w:p>
+    <w:p>
+      <w:pPr>
         <w:rPr>
           <w:sz w:val="28"/>
           <w:szCs w:val="28"/>
-        </w:rPr>
-        <w:t>Luca Manuel Krause</w:t>
-      </w:r>
-    </w:p>
-    <w:p>
-      <w:pPr>
-        <w:jc w:val="center"/>
+          <w:u w:val="single"/>
+        </w:rPr>
+      </w:pPr>
+    </w:p>
+    <w:p>
+      <w:pPr>
         <w:rPr>
           <w:sz w:val="28"/>
           <w:szCs w:val="28"/>
-        </w:rPr>
-      </w:pPr>
-    </w:p>
-    <w:p>
-      <w:pPr>
-        <w:jc w:val="center"/>
+          <w:u w:val="single"/>
+        </w:rPr>
+      </w:pPr>
+    </w:p>
+    <w:p>
+      <w:pPr>
         <w:rPr>
           <w:sz w:val="28"/>
           <w:szCs w:val="28"/>
-        </w:rPr>
-      </w:pPr>
-    </w:p>
-    <w:p>
-      <w:pPr>
-        <w:jc w:val="center"/>
+          <w:u w:val="single"/>
+        </w:rPr>
+      </w:pPr>
+      <w:r>
         <w:rPr>
           <w:sz w:val="28"/>
           <w:szCs w:val="28"/>
-        </w:rPr>
-      </w:pPr>
-      <w:r>
+          <w:u w:val="single"/>
+        </w:rPr>
+        <w:t>Verfasser:</w:t>
+      </w:r>
+    </w:p>
+    <w:p>
+      <w:pPr>
         <w:rPr>
           <w:sz w:val="28"/>
           <w:szCs w:val="28"/>
         </w:rPr>
-        <w:t>Matrikelnummer:</w:t>
-      </w:r>
+      </w:pPr>
       <w:r>
         <w:rPr>
           <w:sz w:val="28"/>
           <w:szCs w:val="28"/>
-        </w:rPr>
-        <w:t xml:space="preserve"> </w:t>
+          <w:u w:val="single"/>
+        </w:rPr>
+        <w:t>Name:</w:t>
       </w:r>
       <w:r>
         <w:rPr>
           <w:sz w:val="28"/>
           <w:szCs w:val="28"/>
         </w:rPr>
-        <w:t>tinf104236</w:t>
-      </w:r>
-    </w:p>
-    <w:p>
-      <w:pPr>
-        <w:jc w:val="center"/>
+        <w:tab/>
+      </w:r>
+      <w:r>
         <w:rPr>
           <w:sz w:val="28"/>
           <w:szCs w:val="28"/>
         </w:rPr>
-      </w:pPr>
-    </w:p>
-    <w:p>
-      <w:pPr>
-        <w:jc w:val="center"/>
+        <w:tab/>
+      </w:r>
+      <w:r>
         <w:rPr>
           <w:sz w:val="28"/>
           <w:szCs w:val="28"/>
         </w:rPr>
-      </w:pPr>
+        <w:tab/>
+      </w:r>
       <w:r>
         <w:rPr>
           <w:sz w:val="28"/>
           <w:szCs w:val="28"/>
         </w:rPr>
-        <w:t>Fachsemester: 5</w:t>
-      </w:r>
-    </w:p>
-    <w:p>
-      <w:pPr>
-        <w:jc w:val="center"/>
+        <w:t>Krause</w:t>
+      </w:r>
+    </w:p>
+    <w:p>
+      <w:pPr>
         <w:rPr>
           <w:sz w:val="28"/>
           <w:szCs w:val="28"/>
         </w:rPr>
       </w:pPr>
-    </w:p>
-    <w:p>
-      <w:pPr>
-        <w:jc w:val="center"/>
+      <w:r>
         <w:rPr>
           <w:sz w:val="28"/>
           <w:szCs w:val="28"/>
-        </w:rPr>
-      </w:pPr>
-    </w:p>
-    <w:p>
-      <w:pPr>
-        <w:jc w:val="center"/>
+          <w:u w:val="single"/>
+        </w:rPr>
+        <w:t>Vorname</w:t>
+      </w:r>
+      <w:r>
         <w:rPr>
           <w:sz w:val="28"/>
           <w:szCs w:val="28"/>
         </w:rPr>
-      </w:pPr>
+        <w:tab/>
+      </w:r>
       <w:r>
         <w:rPr>
           <w:sz w:val="28"/>
           <w:szCs w:val="28"/>
         </w:rPr>
-        <w:t>Wintersemester</w:t>
+        <w:tab/>
       </w:r>
       <w:r>
         <w:rPr>
           <w:sz w:val="28"/>
           <w:szCs w:val="28"/>
         </w:rPr>
-        <w:t xml:space="preserve"> 2021/2022</w:t>
-      </w:r>
-    </w:p>
-    <w:p>
-      <w:pPr>
-        <w:jc w:val="center"/>
+        <w:tab/>
+        <w:t>Luca Manuel</w:t>
+      </w:r>
+    </w:p>
+    <w:p>
+      <w:pPr>
         <w:rPr>
           <w:sz w:val="28"/>
           <w:szCs w:val="28"/>
         </w:rPr>
       </w:pPr>
-    </w:p>
-    <w:p>
-      <w:pPr>
-        <w:jc w:val="center"/>
+      <w:r>
         <w:rPr>
           <w:sz w:val="28"/>
           <w:szCs w:val="28"/>
-        </w:rPr>
-      </w:pPr>
-    </w:p>
-    <w:p>
-      <w:pPr>
-        <w:jc w:val="center"/>
+          <w:u w:val="single"/>
+        </w:rPr>
+        <w:t>Fachrichtung:</w:t>
+      </w:r>
+      <w:r>
         <w:rPr>
           <w:sz w:val="28"/>
           <w:szCs w:val="28"/>
         </w:rPr>
-      </w:pPr>
-    </w:p>
-    <w:p>
-      <w:pPr>
-        <w:jc w:val="center"/>
+        <w:tab/>
+      </w:r>
+      <w:r>
         <w:rPr>
           <w:sz w:val="28"/>
           <w:szCs w:val="28"/>
         </w:rPr>
-      </w:pPr>
-      <w:r>
+        <w:tab/>
+        <w:t>Technische Informatik</w:t>
+      </w:r>
+    </w:p>
+    <w:p>
+      <w:pPr>
         <w:rPr>
           <w:sz w:val="28"/>
           <w:szCs w:val="28"/>
         </w:rPr>
-        <w:t>Pinneberg, den</w:t>
-      </w:r>
+      </w:pPr>
       <w:r>
         <w:rPr>
           <w:sz w:val="28"/>
           <w:szCs w:val="28"/>
-        </w:rPr>
-        <w:t xml:space="preserve"> 17.03.2022</w:t>
-      </w:r>
-    </w:p>
-    <w:p>
-      <w:pPr>
-        <w:jc w:val="center"/>
-      </w:pPr>
+          <w:u w:val="single"/>
+        </w:rPr>
+        <w:t>Matrikelnummer:</w:t>
+      </w:r>
+      <w:r>
+        <w:rPr>
+          <w:sz w:val="28"/>
+          <w:szCs w:val="28"/>
+        </w:rPr>
+        <w:tab/>
+      </w:r>
+      <w:r>
+        <w:rPr>
+          <w:sz w:val="28"/>
+          <w:szCs w:val="28"/>
+        </w:rPr>
+        <w:tab/>
+        <w:t>104236</w:t>
+      </w:r>
+    </w:p>
+    <w:p>
+      <w:pPr>
+        <w:rPr>
+          <w:sz w:val="28"/>
+          <w:szCs w:val="28"/>
+        </w:rPr>
+      </w:pPr>
+      <w:r>
+        <w:rPr>
+          <w:sz w:val="28"/>
+          <w:szCs w:val="28"/>
+          <w:u w:val="single"/>
+        </w:rPr>
+        <w:t>Fachsemester:</w:t>
+      </w:r>
+      <w:r>
+        <w:rPr>
+          <w:sz w:val="28"/>
+          <w:szCs w:val="28"/>
+        </w:rPr>
+        <w:tab/>
+      </w:r>
+      <w:r>
+        <w:rPr>
+          <w:sz w:val="28"/>
+          <w:szCs w:val="28"/>
+        </w:rPr>
+        <w:tab/>
+        <w:t>5</w:t>
+      </w:r>
+    </w:p>
+    <w:p>
+      <w:r>
+        <w:rPr>
+          <w:sz w:val="28"/>
+          <w:szCs w:val="28"/>
+          <w:u w:val="single"/>
+        </w:rPr>
+        <w:t>Verwaltungssemester:</w:t>
+      </w:r>
+      <w:r>
+        <w:rPr>
+          <w:sz w:val="28"/>
+          <w:szCs w:val="28"/>
+        </w:rPr>
+        <w:tab/>
+        <w:t>5</w:t>
+      </w:r>
       <w:r>
         <w:br w:type="page"/>
       </w:r>
@@ -344,7 +541,7 @@
           <w:r>
             <w:fldChar w:fldCharType="separate"/>
           </w:r>
-          <w:hyperlink w:anchor="_Toc98670627" w:history="1">
+          <w:hyperlink w:anchor="_Toc100153548" w:history="1">
             <w:r>
               <w:rPr>
                 <w:rStyle w:val="Hyperlink"/>
@@ -371,7 +568,7 @@
                 <w:noProof/>
                 <w:webHidden/>
               </w:rPr>
-              <w:instrText xml:space="preserve"> PAGEREF _Toc98670627 \h </w:instrText>
+              <w:instrText xml:space="preserve"> PAGEREF _Toc100153548 \h </w:instrText>
             </w:r>
             <w:r>
               <w:rPr>
@@ -414,7 +611,7 @@
               <w:lang w:eastAsia="de-DE"/>
             </w:rPr>
           </w:pPr>
-          <w:hyperlink w:anchor="_Toc98670628" w:history="1">
+          <w:hyperlink w:anchor="_Toc100153549" w:history="1">
             <w:r>
               <w:rPr>
                 <w:rStyle w:val="Hyperlink"/>
@@ -441,7 +638,7 @@
                 <w:noProof/>
                 <w:webHidden/>
               </w:rPr>
-              <w:instrText xml:space="preserve"> PAGEREF _Toc98670628 \h </w:instrText>
+              <w:instrText xml:space="preserve"> PAGEREF _Toc100153549 \h </w:instrText>
             </w:r>
             <w:r>
               <w:rPr>
@@ -484,7 +681,7 @@
               <w:lang w:eastAsia="de-DE"/>
             </w:rPr>
           </w:pPr>
-          <w:hyperlink w:anchor="_Toc98670629" w:history="1">
+          <w:hyperlink w:anchor="_Toc100153550" w:history="1">
             <w:r>
               <w:rPr>
                 <w:rStyle w:val="Hyperlink"/>
@@ -511,7 +708,7 @@
                 <w:noProof/>
                 <w:webHidden/>
               </w:rPr>
-              <w:instrText xml:space="preserve"> PAGEREF _Toc98670629 \h </w:instrText>
+              <w:instrText xml:space="preserve"> PAGEREF _Toc100153550 \h </w:instrText>
             </w:r>
             <w:r>
               <w:rPr>
@@ -554,7 +751,7 @@
               <w:lang w:eastAsia="de-DE"/>
             </w:rPr>
           </w:pPr>
-          <w:hyperlink w:anchor="_Toc98670630" w:history="1">
+          <w:hyperlink w:anchor="_Toc100153551" w:history="1">
             <w:r>
               <w:rPr>
                 <w:rStyle w:val="Hyperlink"/>
@@ -581,7 +778,7 @@
                 <w:noProof/>
                 <w:webHidden/>
               </w:rPr>
-              <w:instrText xml:space="preserve"> PAGEREF _Toc98670630 \h </w:instrText>
+              <w:instrText xml:space="preserve"> PAGEREF _Toc100153551 \h </w:instrText>
             </w:r>
             <w:r>
               <w:rPr>
@@ -624,7 +821,7 @@
               <w:lang w:eastAsia="de-DE"/>
             </w:rPr>
           </w:pPr>
-          <w:hyperlink w:anchor="_Toc98670631" w:history="1">
+          <w:hyperlink w:anchor="_Toc100153552" w:history="1">
             <w:r>
               <w:rPr>
                 <w:rStyle w:val="Hyperlink"/>
@@ -651,7 +848,7 @@
                 <w:noProof/>
                 <w:webHidden/>
               </w:rPr>
-              <w:instrText xml:space="preserve"> PAGEREF _Toc98670631 \h </w:instrText>
+              <w:instrText xml:space="preserve"> PAGEREF _Toc100153552 \h </w:instrText>
             </w:r>
             <w:r>
               <w:rPr>
@@ -694,7 +891,7 @@
               <w:lang w:eastAsia="de-DE"/>
             </w:rPr>
           </w:pPr>
-          <w:hyperlink w:anchor="_Toc98670632" w:history="1">
+          <w:hyperlink w:anchor="_Toc100153553" w:history="1">
             <w:r>
               <w:rPr>
                 <w:rStyle w:val="Hyperlink"/>
@@ -721,7 +918,7 @@
                 <w:noProof/>
                 <w:webHidden/>
               </w:rPr>
-              <w:instrText xml:space="preserve"> PAGEREF _Toc98670632 \h </w:instrText>
+              <w:instrText xml:space="preserve"> PAGEREF _Toc100153553 \h </w:instrText>
             </w:r>
             <w:r>
               <w:rPr>
@@ -764,7 +961,7 @@
               <w:lang w:eastAsia="de-DE"/>
             </w:rPr>
           </w:pPr>
-          <w:hyperlink w:anchor="_Toc98670633" w:history="1">
+          <w:hyperlink w:anchor="_Toc100153554" w:history="1">
             <w:r>
               <w:rPr>
                 <w:rStyle w:val="Hyperlink"/>
@@ -791,7 +988,7 @@
                 <w:noProof/>
                 <w:webHidden/>
               </w:rPr>
-              <w:instrText xml:space="preserve"> PAGEREF _Toc98670633 \h </w:instrText>
+              <w:instrText xml:space="preserve"> PAGEREF _Toc100153554 \h </w:instrText>
             </w:r>
             <w:r>
               <w:rPr>
@@ -834,7 +1031,7 @@
               <w:lang w:eastAsia="de-DE"/>
             </w:rPr>
           </w:pPr>
-          <w:hyperlink w:anchor="_Toc98670634" w:history="1">
+          <w:hyperlink w:anchor="_Toc100153555" w:history="1">
             <w:r>
               <w:rPr>
                 <w:rStyle w:val="Hyperlink"/>
@@ -861,7 +1058,7 @@
                 <w:noProof/>
                 <w:webHidden/>
               </w:rPr>
-              <w:instrText xml:space="preserve"> PAGEREF _Toc98670634 \h </w:instrText>
+              <w:instrText xml:space="preserve"> PAGEREF _Toc100153555 \h </w:instrText>
             </w:r>
             <w:r>
               <w:rPr>
@@ -904,7 +1101,7 @@
               <w:lang w:eastAsia="de-DE"/>
             </w:rPr>
           </w:pPr>
-          <w:hyperlink w:anchor="_Toc98670635" w:history="1">
+          <w:hyperlink w:anchor="_Toc100153556" w:history="1">
             <w:r>
               <w:rPr>
                 <w:rStyle w:val="Hyperlink"/>
@@ -931,7 +1128,7 @@
                 <w:noProof/>
                 <w:webHidden/>
               </w:rPr>
-              <w:instrText xml:space="preserve"> PAGEREF _Toc98670635 \h </w:instrText>
+              <w:instrText xml:space="preserve"> PAGEREF _Toc100153556 \h </w:instrText>
             </w:r>
             <w:r>
               <w:rPr>
@@ -951,7 +1148,7 @@
                 <w:noProof/>
                 <w:webHidden/>
               </w:rPr>
-              <w:t>4</w:t>
+              <w:t>5</w:t>
             </w:r>
             <w:r>
               <w:rPr>
@@ -974,7 +1171,7 @@
               <w:lang w:eastAsia="de-DE"/>
             </w:rPr>
           </w:pPr>
-          <w:hyperlink w:anchor="_Toc98670636" w:history="1">
+          <w:hyperlink w:anchor="_Toc100153557" w:history="1">
             <w:r>
               <w:rPr>
                 <w:rStyle w:val="Hyperlink"/>
@@ -1001,7 +1198,7 @@
                 <w:noProof/>
                 <w:webHidden/>
               </w:rPr>
-              <w:instrText xml:space="preserve"> PAGEREF _Toc98670636 \h </w:instrText>
+              <w:instrText xml:space="preserve"> PAGEREF _Toc100153557 \h </w:instrText>
             </w:r>
             <w:r>
               <w:rPr>
@@ -1021,7 +1218,77 @@
                 <w:noProof/>
                 <w:webHidden/>
               </w:rPr>
-              <w:t>4</w:t>
+              <w:t>5</w:t>
+            </w:r>
+            <w:r>
+              <w:rPr>
+                <w:noProof/>
+                <w:webHidden/>
+              </w:rPr>
+              <w:fldChar w:fldCharType="end"/>
+            </w:r>
+          </w:hyperlink>
+        </w:p>
+        <w:p>
+          <w:pPr>
+            <w:pStyle w:val="Verzeichnis2"/>
+            <w:tabs>
+              <w:tab w:val="right" w:leader="dot" w:pos="9062"/>
+            </w:tabs>
+            <w:rPr>
+              <w:rFonts w:eastAsiaTheme="minorEastAsia"/>
+              <w:noProof/>
+              <w:lang w:eastAsia="de-DE"/>
+            </w:rPr>
+          </w:pPr>
+          <w:hyperlink w:anchor="_Toc100153558" w:history="1">
+            <w:r>
+              <w:rPr>
+                <w:rStyle w:val="Hyperlink"/>
+                <w:noProof/>
+              </w:rPr>
+              <w:t>LCD.inc</w:t>
+            </w:r>
+            <w:r>
+              <w:rPr>
+                <w:noProof/>
+                <w:webHidden/>
+              </w:rPr>
+              <w:tab/>
+            </w:r>
+            <w:r>
+              <w:rPr>
+                <w:noProof/>
+                <w:webHidden/>
+              </w:rPr>
+              <w:fldChar w:fldCharType="begin"/>
+            </w:r>
+            <w:r>
+              <w:rPr>
+                <w:noProof/>
+                <w:webHidden/>
+              </w:rPr>
+              <w:instrText xml:space="preserve"> PAGEREF _Toc100153558 \h </w:instrText>
+            </w:r>
+            <w:r>
+              <w:rPr>
+                <w:noProof/>
+                <w:webHidden/>
+              </w:rPr>
+            </w:r>
+            <w:r>
+              <w:rPr>
+                <w:noProof/>
+                <w:webHidden/>
+              </w:rPr>
+              <w:fldChar w:fldCharType="separate"/>
+            </w:r>
+            <w:r>
+              <w:rPr>
+                <w:noProof/>
+                <w:webHidden/>
+              </w:rPr>
+              <w:t>6</w:t>
             </w:r>
             <w:r>
               <w:rPr>
@@ -1044,7 +1311,7 @@
               <w:lang w:eastAsia="de-DE"/>
             </w:rPr>
           </w:pPr>
-          <w:hyperlink w:anchor="_Toc98670637" w:history="1">
+          <w:hyperlink w:anchor="_Toc100153559" w:history="1">
             <w:r>
               <w:rPr>
                 <w:rStyle w:val="Hyperlink"/>
@@ -1071,7 +1338,7 @@
                 <w:noProof/>
                 <w:webHidden/>
               </w:rPr>
-              <w:instrText xml:space="preserve"> PAGEREF _Toc98670637 \h </w:instrText>
+              <w:instrText xml:space="preserve"> PAGEREF _Toc100153559 \h </w:instrText>
             </w:r>
             <w:r>
               <w:rPr>
@@ -1091,7 +1358,7 @@
                 <w:noProof/>
                 <w:webHidden/>
               </w:rPr>
-              <w:t>5</w:t>
+              <w:t>8</w:t>
             </w:r>
             <w:r>
               <w:rPr>
@@ -1114,7 +1381,7 @@
               <w:lang w:eastAsia="de-DE"/>
             </w:rPr>
           </w:pPr>
-          <w:hyperlink w:anchor="_Toc98670638" w:history="1">
+          <w:hyperlink w:anchor="_Toc100153560" w:history="1">
             <w:r>
               <w:rPr>
                 <w:rStyle w:val="Hyperlink"/>
@@ -1141,7 +1408,7 @@
                 <w:noProof/>
                 <w:webHidden/>
               </w:rPr>
-              <w:instrText xml:space="preserve"> PAGEREF _Toc98670638 \h </w:instrText>
+              <w:instrText xml:space="preserve"> PAGEREF _Toc100153560 \h </w:instrText>
             </w:r>
             <w:r>
               <w:rPr>
@@ -1161,7 +1428,7 @@
                 <w:noProof/>
                 <w:webHidden/>
               </w:rPr>
-              <w:t>5</w:t>
+              <w:t>8</w:t>
             </w:r>
             <w:r>
               <w:rPr>
@@ -1184,7 +1451,7 @@
               <w:lang w:eastAsia="de-DE"/>
             </w:rPr>
           </w:pPr>
-          <w:hyperlink w:anchor="_Toc98670639" w:history="1">
+          <w:hyperlink w:anchor="_Toc100153561" w:history="1">
             <w:r>
               <w:rPr>
                 <w:rStyle w:val="Hyperlink"/>
@@ -1211,7 +1478,7 @@
                 <w:noProof/>
                 <w:webHidden/>
               </w:rPr>
-              <w:instrText xml:space="preserve"> PAGEREF _Toc98670639 \h </w:instrText>
+              <w:instrText xml:space="preserve"> PAGEREF _Toc100153561 \h </w:instrText>
             </w:r>
             <w:r>
               <w:rPr>
@@ -1231,7 +1498,7 @@
                 <w:noProof/>
                 <w:webHidden/>
               </w:rPr>
-              <w:t>5</w:t>
+              <w:t>8</w:t>
             </w:r>
             <w:r>
               <w:rPr>
@@ -1254,13 +1521,13 @@
               <w:lang w:eastAsia="de-DE"/>
             </w:rPr>
           </w:pPr>
-          <w:hyperlink w:anchor="_Toc98670640" w:history="1">
+          <w:hyperlink w:anchor="_Toc100153562" w:history="1">
             <w:r>
               <w:rPr>
                 <w:rStyle w:val="Hyperlink"/>
                 <w:noProof/>
               </w:rPr>
-              <w:t>Probleme</w:t>
+              <w:t>Probleme und Lösungen</w:t>
             </w:r>
             <w:r>
               <w:rPr>
@@ -1281,7 +1548,7 @@
                 <w:noProof/>
                 <w:webHidden/>
               </w:rPr>
-              <w:instrText xml:space="preserve"> PAGEREF _Toc98670640 \h </w:instrText>
+              <w:instrText xml:space="preserve"> PAGEREF _Toc100153562 \h </w:instrText>
             </w:r>
             <w:r>
               <w:rPr>
@@ -1301,7 +1568,7 @@
                 <w:noProof/>
                 <w:webHidden/>
               </w:rPr>
-              <w:t>7</w:t>
+              <w:t>9</w:t>
             </w:r>
             <w:r>
               <w:rPr>
@@ -1324,7 +1591,7 @@
               <w:lang w:eastAsia="de-DE"/>
             </w:rPr>
           </w:pPr>
-          <w:hyperlink w:anchor="_Toc98670641" w:history="1">
+          <w:hyperlink w:anchor="_Toc100153563" w:history="1">
             <w:r>
               <w:rPr>
                 <w:rStyle w:val="Hyperlink"/>
@@ -1351,7 +1618,7 @@
                 <w:noProof/>
                 <w:webHidden/>
               </w:rPr>
-              <w:instrText xml:space="preserve"> PAGEREF _Toc98670641 \h </w:instrText>
+              <w:instrText xml:space="preserve"> PAGEREF _Toc100153563 \h </w:instrText>
             </w:r>
             <w:r>
               <w:rPr>
@@ -1371,7 +1638,7 @@
                 <w:noProof/>
                 <w:webHidden/>
               </w:rPr>
-              <w:t>7</w:t>
+              <w:t>9</w:t>
             </w:r>
             <w:r>
               <w:rPr>
@@ -1394,7 +1661,7 @@
               <w:lang w:eastAsia="de-DE"/>
             </w:rPr>
           </w:pPr>
-          <w:hyperlink w:anchor="_Toc98670642" w:history="1">
+          <w:hyperlink w:anchor="_Toc100153564" w:history="1">
             <w:r>
               <w:rPr>
                 <w:rStyle w:val="Hyperlink"/>
@@ -1421,7 +1688,7 @@
                 <w:noProof/>
                 <w:webHidden/>
               </w:rPr>
-              <w:instrText xml:space="preserve"> PAGEREF _Toc98670642 \h </w:instrText>
+              <w:instrText xml:space="preserve"> PAGEREF _Toc100153564 \h </w:instrText>
             </w:r>
             <w:r>
               <w:rPr>
@@ -1441,7 +1708,77 @@
                 <w:noProof/>
                 <w:webHidden/>
               </w:rPr>
-              <w:t>7</w:t>
+              <w:t>9</w:t>
+            </w:r>
+            <w:r>
+              <w:rPr>
+                <w:noProof/>
+                <w:webHidden/>
+              </w:rPr>
+              <w:fldChar w:fldCharType="end"/>
+            </w:r>
+          </w:hyperlink>
+        </w:p>
+        <w:p>
+          <w:pPr>
+            <w:pStyle w:val="Verzeichnis2"/>
+            <w:tabs>
+              <w:tab w:val="right" w:leader="dot" w:pos="9062"/>
+            </w:tabs>
+            <w:rPr>
+              <w:rFonts w:eastAsiaTheme="minorEastAsia"/>
+              <w:noProof/>
+              <w:lang w:eastAsia="de-DE"/>
+            </w:rPr>
+          </w:pPr>
+          <w:hyperlink w:anchor="_Toc100153565" w:history="1">
+            <w:r>
+              <w:rPr>
+                <w:rStyle w:val="Hyperlink"/>
+                <w:noProof/>
+              </w:rPr>
+              <w:t>Ghosting in der Sieben-Segment-Anzeige</w:t>
+            </w:r>
+            <w:r>
+              <w:rPr>
+                <w:noProof/>
+                <w:webHidden/>
+              </w:rPr>
+              <w:tab/>
+            </w:r>
+            <w:r>
+              <w:rPr>
+                <w:noProof/>
+                <w:webHidden/>
+              </w:rPr>
+              <w:fldChar w:fldCharType="begin"/>
+            </w:r>
+            <w:r>
+              <w:rPr>
+                <w:noProof/>
+                <w:webHidden/>
+              </w:rPr>
+              <w:instrText xml:space="preserve"> PAGEREF _Toc100153565 \h </w:instrText>
+            </w:r>
+            <w:r>
+              <w:rPr>
+                <w:noProof/>
+                <w:webHidden/>
+              </w:rPr>
+            </w:r>
+            <w:r>
+              <w:rPr>
+                <w:noProof/>
+                <w:webHidden/>
+              </w:rPr>
+              <w:fldChar w:fldCharType="separate"/>
+            </w:r>
+            <w:r>
+              <w:rPr>
+                <w:noProof/>
+                <w:webHidden/>
+              </w:rPr>
+              <w:t>9</w:t>
             </w:r>
             <w:r>
               <w:rPr>
@@ -1464,7 +1801,7 @@
               <w:lang w:eastAsia="de-DE"/>
             </w:rPr>
           </w:pPr>
-          <w:hyperlink w:anchor="_Toc98670643" w:history="1">
+          <w:hyperlink w:anchor="_Toc100153566" w:history="1">
             <w:r>
               <w:rPr>
                 <w:rStyle w:val="Hyperlink"/>
@@ -1491,7 +1828,7 @@
                 <w:noProof/>
                 <w:webHidden/>
               </w:rPr>
-              <w:instrText xml:space="preserve"> PAGEREF _Toc98670643 \h </w:instrText>
+              <w:instrText xml:space="preserve"> PAGEREF _Toc100153566 \h </w:instrText>
             </w:r>
             <w:r>
               <w:rPr>
@@ -1511,7 +1848,7 @@
                 <w:noProof/>
                 <w:webHidden/>
               </w:rPr>
-              <w:t>8</w:t>
+              <w:t>10</w:t>
             </w:r>
             <w:r>
               <w:rPr>
@@ -1559,7 +1896,7 @@
         <w:pStyle w:val="berschrift1"/>
         <w:jc w:val="both"/>
       </w:pPr>
-      <w:bookmarkStart w:id="0" w:name="_Toc98670627"/>
+      <w:bookmarkStart w:id="0" w:name="_Toc100153548"/>
       <w:r>
         <w:lastRenderedPageBreak/>
         <w:t>Aufgabe</w:t>
@@ -1572,7 +1909,7 @@
         <w:pStyle w:val="berschrift2"/>
         <w:jc w:val="both"/>
       </w:pPr>
-      <w:bookmarkStart w:id="1" w:name="_Toc98670628"/>
+      <w:bookmarkStart w:id="1" w:name="_Toc100153549"/>
       <w:r>
         <w:t>Abstrakte Erläuterung</w:t>
       </w:r>
@@ -1593,15 +1930,10 @@
     </w:p>
     <w:p>
       <w:pPr>
-        <w:jc w:val="both"/>
-      </w:pPr>
-    </w:p>
-    <w:p>
-      <w:pPr>
         <w:pStyle w:val="berschrift2"/>
         <w:jc w:val="both"/>
       </w:pPr>
-      <w:bookmarkStart w:id="2" w:name="_Toc98670629"/>
+      <w:bookmarkStart w:id="2" w:name="_Toc100153550"/>
       <w:r>
         <w:t>Umsetzung der Aufgabe</w:t>
       </w:r>
@@ -1624,12 +1956,6 @@
         <w:t>t</w:t>
       </w:r>
       <w:r>
-        <w:rPr>
-          <w:vertAlign w:val="superscript"/>
-        </w:rPr>
-        <w:t>2</w:t>
-      </w:r>
-      <w:r>
         <w:t xml:space="preserve">. </w:t>
       </w:r>
     </w:p>
@@ -1640,15 +1966,10 @@
     </w:p>
     <w:p>
       <w:pPr>
-        <w:jc w:val="both"/>
-      </w:pPr>
-    </w:p>
-    <w:p>
-      <w:pPr>
         <w:pStyle w:val="berschrift2"/>
         <w:jc w:val="both"/>
       </w:pPr>
-      <w:bookmarkStart w:id="3" w:name="_Toc98670630"/>
+      <w:bookmarkStart w:id="3" w:name="_Toc100153551"/>
       <w:r>
         <w:t>Elemente auf dem Board</w:t>
       </w:r>
@@ -1659,18 +1980,33 @@
         <w:jc w:val="both"/>
       </w:pPr>
       <w:r>
-        <w:t>Um das Spiel Pong auf dem Board zu realisieren wird das LCD-Display für das Spielfeld genutzt, die 7-Segment-Anzeige für den Punktestand und für einen Reset des Spielstandes eine Taste.</w:t>
+        <w:t>Um das Spiel Pong auf dem Board zu realisieren wird das LCD-Display für das Spielfeld genutzt, die 7-Segment-Anzeige für den Punktestand und für einen Reset des Spielstandes eine Taste</w:t>
+      </w:r>
+      <w:r>
+        <w:t xml:space="preserve"> (Taste 0)</w:t>
+      </w:r>
+      <w:r>
+        <w:t>.</w:t>
+      </w:r>
+      <w:r>
+        <w:t xml:space="preserve"> </w:t>
+      </w:r>
+    </w:p>
+    <w:p>
+      <w:pPr>
+        <w:jc w:val="both"/>
+      </w:pPr>
+      <w:r>
+        <w:t>Die acht Elemente der Sieben-Segment-Anzeige werden in zwei mal vier Elemente aufgeteilt, sodass die ersten vier die Punkte des linken Spielers und die rechten vier die Punkte des rechten Spielers anzeigt.</w:t>
       </w:r>
     </w:p>
     <w:p/>
-    <w:p/>
-    <w:p/>
     <w:p>
       <w:pPr>
         <w:pStyle w:val="berschrift1"/>
         <w:jc w:val="both"/>
       </w:pPr>
-      <w:bookmarkStart w:id="4" w:name="_Toc98670631"/>
+      <w:bookmarkStart w:id="4" w:name="_Toc100153552"/>
       <w:r>
         <w:t>Entwicklungsumgebung</w:t>
       </w:r>
@@ -1751,7 +2087,7 @@
       <w:pPr>
         <w:pStyle w:val="berschrift2"/>
       </w:pPr>
-      <w:bookmarkStart w:id="5" w:name="_Toc98670632"/>
+      <w:bookmarkStart w:id="5" w:name="_Toc100153553"/>
       <w:r>
         <w:t xml:space="preserve">Installation </w:t>
       </w:r>
@@ -1990,23 +2326,47 @@
       </w:r>
       <w:proofErr w:type="spellEnd"/>
       <w:r>
-        <w:t xml:space="preserve"> sollte auch im Hauptverzeichnis als C:/realterm installiert werden.</w:t>
+        <w:t xml:space="preserve"> sollte auch im Hauptverzeichnis als C:/realterm installiert werden</w:t>
+      </w:r>
+      <w:r>
+        <w:t>.</w:t>
       </w:r>
       <w:r>
         <w:rPr>
           <w:rStyle w:val="Funotenzeichen"/>
         </w:rPr>
         <w:footnoteReference w:id="1"/>
-      </w:r>
-    </w:p>
-    <w:p>
-      <w:pPr>
-        <w:jc w:val="both"/>
-      </w:pPr>
-    </w:p>
-    <w:p>
-      <w:pPr>
-        <w:jc w:val="both"/>
+        <w:t>2</w:t>
+      </w:r>
+    </w:p>
+    <w:p>
+      <w:pPr>
+        <w:jc w:val="both"/>
+      </w:pPr>
+    </w:p>
+    <w:p>
+      <w:pPr>
+        <w:jc w:val="both"/>
+      </w:pPr>
+    </w:p>
+    <w:p>
+      <w:pPr>
+        <w:pStyle w:val="Funotentext"/>
+      </w:pPr>
+    </w:p>
+    <w:p>
+      <w:pPr>
+        <w:pStyle w:val="Funotentext"/>
+      </w:pPr>
+    </w:p>
+    <w:p>
+      <w:pPr>
+        <w:pStyle w:val="Funotentext"/>
+      </w:pPr>
+    </w:p>
+    <w:p>
+      <w:pPr>
+        <w:pStyle w:val="Funotentext"/>
       </w:pPr>
     </w:p>
     <w:p>
@@ -2019,16 +2379,13 @@
           <w:szCs w:val="32"/>
         </w:rPr>
       </w:pPr>
-      <w:r>
-        <w:br w:type="page"/>
-      </w:r>
     </w:p>
     <w:p>
       <w:pPr>
         <w:pStyle w:val="berschrift1"/>
         <w:jc w:val="both"/>
       </w:pPr>
-      <w:bookmarkStart w:id="6" w:name="_Toc98670633"/>
+      <w:bookmarkStart w:id="6" w:name="_Toc100153554"/>
       <w:r>
         <w:lastRenderedPageBreak/>
         <w:t>Programmorganisationsplan</w:t>
@@ -2059,7 +2416,7 @@
                     <pic:cNvPicPr/>
                   </pic:nvPicPr>
                   <pic:blipFill>
-                    <a:blip r:embed="rId8"/>
+                    <a:blip r:embed="rId9"/>
                     <a:stretch>
                       <a:fillRect/>
                     </a:stretch>
@@ -2090,7 +2447,7 @@
         <w:pStyle w:val="berschrift2"/>
         <w:jc w:val="both"/>
       </w:pPr>
-      <w:bookmarkStart w:id="7" w:name="_Toc98670634"/>
+      <w:bookmarkStart w:id="7" w:name="_Toc100153555"/>
       <w:r>
         <w:lastRenderedPageBreak/>
         <w:t>Spielablauf</w:t>
@@ -2162,10 +2519,24 @@
     </w:p>
     <w:p>
       <w:pPr>
+        <w:rPr>
+          <w:rFonts w:asciiTheme="majorHAnsi" w:eastAsiaTheme="majorEastAsia" w:hAnsiTheme="majorHAnsi" w:cstheme="majorBidi"/>
+          <w:color w:val="2F5496" w:themeColor="accent1" w:themeShade="BF"/>
+          <w:sz w:val="32"/>
+          <w:szCs w:val="32"/>
+        </w:rPr>
+      </w:pPr>
+      <w:r>
+        <w:br w:type="page"/>
+      </w:r>
+    </w:p>
+    <w:p>
+      <w:pPr>
         <w:pStyle w:val="berschrift1"/>
       </w:pPr>
-      <w:bookmarkStart w:id="8" w:name="_Toc98670635"/>
-      <w:r>
+      <w:bookmarkStart w:id="8" w:name="_Toc100153556"/>
+      <w:r>
+        <w:lastRenderedPageBreak/>
         <w:t>Beschreibung wichtigster Dateien/Unterprogramme</w:t>
       </w:r>
       <w:bookmarkEnd w:id="8"/>
@@ -2175,7 +2546,7 @@
       <w:pPr>
         <w:pStyle w:val="berschrift2"/>
       </w:pPr>
-      <w:bookmarkStart w:id="9" w:name="_Toc98670636"/>
+      <w:bookmarkStart w:id="9" w:name="_Toc100153557"/>
       <w:r>
         <w:t>Ball.inc</w:t>
       </w:r>
@@ -2186,19 +2557,28 @@
         <w:jc w:val="both"/>
       </w:pPr>
       <w:r>
-        <w:t>In der Datei zum Ball werden alle Dinge zum Ball geklärt. Er wird hier initialisiert, dessen Timer gestartet und bewegt.</w:t>
-      </w:r>
-    </w:p>
-    <w:p>
-      <w:pPr>
-        <w:jc w:val="both"/>
-      </w:pPr>
-      <w:r>
-        <w:t>Bei der Bewegung des Balls gibt es verschiedene Fälle. Im einfachsten Fall wird der Ball von seiner Bewegung her einfach nur einen Punkt weitergesetzt. Fliegt der Ball also nach rechts unten, nimmt dessen x- und y-Position um jeweils +1 zu. Trifft der Ball die obere Grenze, muss er nach unten abprallen</w:t>
+        <w:t>In der Datei zum Ball werden alle Dinge zum Ball geklärt. Er wird hier initialisiert und bewegt.</w:t>
+      </w:r>
+    </w:p>
+    <w:p>
+      <w:pPr>
+        <w:jc w:val="both"/>
+      </w:pPr>
+      <w:r>
+        <w:t>Bei der Bewegung des Balls gibt es verschiedene Fälle. Im einfachsten Fall wird der Ball von seiner Bewegung her</w:t>
+      </w:r>
+      <w:r>
+        <w:t xml:space="preserve"> </w:t>
+      </w:r>
+      <w:r>
+        <w:t>nur einen Punkt weitergesetzt. Fliegt der Ball also nach rechts unten, nimmt dessen x- und y-Position um jeweils +1 zu. Trifft der Ball die obere Grenze, muss er nach unten abprallen</w:t>
       </w:r>
       <w:r>
         <w:t>, trifft er die untere, muss er nach oben abprallen.</w:t>
       </w:r>
+      <w:r>
+        <w:t xml:space="preserve"> Das Abprallen nach oben und unten geschieht im 45°-Winkel.</w:t>
+      </w:r>
     </w:p>
     <w:p>
       <w:pPr>
@@ -2216,675 +2596,1567 @@
     <w:p>
       <w:pPr>
         <w:jc w:val="both"/>
-      </w:pPr>
-      <w:r>
-        <w:t>//Konstanten</w:t>
-      </w:r>
-    </w:p>
-    <w:p>
-      <w:pPr>
-        <w:jc w:val="both"/>
-      </w:pPr>
-      <w:r>
+        <w:rPr>
+          <w:lang w:val="en-US"/>
+        </w:rPr>
+      </w:pPr>
+      <w:r>
+        <w:rPr>
+          <w:lang w:val="en-US"/>
+        </w:rPr>
+        <w:t>//</w:t>
+      </w:r>
+      <w:proofErr w:type="spellStart"/>
+      <w:r>
+        <w:rPr>
+          <w:lang w:val="en-US"/>
+        </w:rPr>
+        <w:t>Konstanten</w:t>
+      </w:r>
+      <w:proofErr w:type="spellEnd"/>
+    </w:p>
+    <w:p>
+      <w:pPr>
+        <w:jc w:val="both"/>
+        <w:rPr>
+          <w:lang w:val="en-US"/>
+        </w:rPr>
+      </w:pPr>
+      <w:r>
+        <w:rPr>
+          <w:lang w:val="en-US"/>
+        </w:rPr>
         <w:t>POS_BAT_</w:t>
       </w:r>
       <w:r>
+        <w:rPr>
+          <w:lang w:val="en-US"/>
+        </w:rPr>
         <w:t>1</w:t>
       </w:r>
       <w:r>
+        <w:rPr>
+          <w:lang w:val="en-US"/>
+        </w:rPr>
         <w:t xml:space="preserve"> = 1</w:t>
       </w:r>
       <w:r>
+        <w:rPr>
+          <w:lang w:val="en-US"/>
+        </w:rPr>
         <w:t xml:space="preserve">; </w:t>
       </w:r>
       <w:r>
-        <w:t>POS_BAT_</w:t>
-      </w:r>
-      <w:r>
-        <w:t>2</w:t>
-      </w:r>
-      <w:r>
+        <w:rPr>
+          <w:lang w:val="en-US"/>
+        </w:rPr>
+        <w:t>POS_BAT_2 = 126</w:t>
+      </w:r>
+      <w:r>
+        <w:rPr>
+          <w:lang w:val="en-US"/>
+        </w:rPr>
+        <w:t>;</w:t>
+      </w:r>
+    </w:p>
+    <w:p>
+      <w:pPr>
+        <w:jc w:val="both"/>
+        <w:rPr>
+          <w:lang w:val="en-US"/>
+        </w:rPr>
+      </w:pPr>
+      <w:r>
+        <w:rPr>
+          <w:lang w:val="en-US"/>
+        </w:rPr>
+        <w:t>//</w:t>
+      </w:r>
+      <w:proofErr w:type="spellStart"/>
+      <w:r>
+        <w:rPr>
+          <w:lang w:val="en-US"/>
+        </w:rPr>
+        <w:t>Variablen</w:t>
+      </w:r>
+      <w:proofErr w:type="spellEnd"/>
+    </w:p>
+    <w:p>
+      <w:pPr>
+        <w:jc w:val="both"/>
+        <w:rPr>
+          <w:lang w:val="en-US"/>
+        </w:rPr>
+      </w:pPr>
+      <w:proofErr w:type="spellStart"/>
+      <w:r>
+        <w:rPr>
+          <w:lang w:val="en-US"/>
+        </w:rPr>
+        <w:t>move_x</w:t>
+      </w:r>
+      <w:proofErr w:type="spellEnd"/>
+      <w:r>
+        <w:rPr>
+          <w:lang w:val="en-US"/>
+        </w:rPr>
         <w:t xml:space="preserve"> = 1</w:t>
       </w:r>
       <w:r>
-        <w:t>26</w:t>
-      </w:r>
-      <w:r>
+        <w:rPr>
+          <w:lang w:val="en-US"/>
+        </w:rPr>
+        <w:t xml:space="preserve">; </w:t>
+      </w:r>
+      <w:proofErr w:type="spellStart"/>
+      <w:r>
+        <w:rPr>
+          <w:lang w:val="en-US"/>
+        </w:rPr>
+        <w:t>move_y</w:t>
+      </w:r>
+      <w:proofErr w:type="spellEnd"/>
+      <w:r>
+        <w:rPr>
+          <w:lang w:val="en-US"/>
+        </w:rPr>
+        <w:t xml:space="preserve"> = 1</w:t>
+      </w:r>
+      <w:r>
+        <w:rPr>
+          <w:lang w:val="en-US"/>
+        </w:rPr>
         <w:t>;</w:t>
       </w:r>
     </w:p>
     <w:p>
       <w:pPr>
         <w:jc w:val="both"/>
-      </w:pPr>
-      <w:r>
-        <w:t>//Variablen</w:t>
-      </w:r>
-    </w:p>
-    <w:p>
-      <w:pPr>
-        <w:jc w:val="both"/>
+        <w:rPr>
+          <w:lang w:val="en-US"/>
+        </w:rPr>
       </w:pPr>
       <w:proofErr w:type="spellStart"/>
       <w:r>
+        <w:rPr>
+          <w:lang w:val="en-US"/>
+        </w:rPr>
+        <w:t>x_pos</w:t>
+      </w:r>
+      <w:proofErr w:type="spellEnd"/>
+      <w:r>
+        <w:rPr>
+          <w:lang w:val="en-US"/>
+        </w:rPr>
+        <w:t xml:space="preserve"> = Width/2</w:t>
+      </w:r>
+      <w:r>
+        <w:rPr>
+          <w:lang w:val="en-US"/>
+        </w:rPr>
+        <w:t xml:space="preserve">; </w:t>
+      </w:r>
+      <w:proofErr w:type="spellStart"/>
+      <w:r>
+        <w:rPr>
+          <w:lang w:val="en-US"/>
+        </w:rPr>
+        <w:t>y_pos</w:t>
+      </w:r>
+      <w:proofErr w:type="spellEnd"/>
+      <w:r>
+        <w:rPr>
+          <w:lang w:val="en-US"/>
+        </w:rPr>
+        <w:t xml:space="preserve"> = Height/2</w:t>
+      </w:r>
+      <w:r>
+        <w:rPr>
+          <w:lang w:val="en-US"/>
+        </w:rPr>
+        <w:t>;</w:t>
+      </w:r>
+    </w:p>
+    <w:p>
+      <w:pPr>
+        <w:jc w:val="both"/>
+        <w:rPr>
+          <w:lang w:val="en-US"/>
+        </w:rPr>
+      </w:pPr>
+      <w:proofErr w:type="spellStart"/>
+      <w:r>
+        <w:rPr>
+          <w:lang w:val="en-US"/>
+        </w:rPr>
+        <w:t>x_pos</w:t>
+      </w:r>
+      <w:proofErr w:type="spellEnd"/>
+      <w:r>
+        <w:rPr>
+          <w:lang w:val="en-US"/>
+        </w:rPr>
+        <w:t xml:space="preserve"> += </w:t>
+      </w:r>
+      <w:proofErr w:type="spellStart"/>
+      <w:r>
+        <w:rPr>
+          <w:lang w:val="en-US"/>
+        </w:rPr>
         <w:t>move_x</w:t>
       </w:r>
       <w:proofErr w:type="spellEnd"/>
       <w:r>
+        <w:rPr>
+          <w:lang w:val="en-US"/>
+        </w:rPr>
+        <w:t xml:space="preserve">; </w:t>
+      </w:r>
+      <w:proofErr w:type="spellStart"/>
+      <w:r>
+        <w:rPr>
+          <w:lang w:val="en-US"/>
+        </w:rPr>
+        <w:t>y_pos</w:t>
+      </w:r>
+      <w:proofErr w:type="spellEnd"/>
+      <w:r>
+        <w:rPr>
+          <w:lang w:val="en-US"/>
+        </w:rPr>
+        <w:t xml:space="preserve"> += </w:t>
+      </w:r>
+      <w:proofErr w:type="spellStart"/>
+      <w:r>
+        <w:rPr>
+          <w:lang w:val="en-US"/>
+        </w:rPr>
+        <w:t>move_y</w:t>
+      </w:r>
+      <w:proofErr w:type="spellEnd"/>
+      <w:r>
+        <w:rPr>
+          <w:lang w:val="en-US"/>
+        </w:rPr>
+        <w:t>;</w:t>
+      </w:r>
+    </w:p>
+    <w:p>
+      <w:pPr>
+        <w:jc w:val="both"/>
+        <w:rPr>
+          <w:lang w:val="en-US"/>
+        </w:rPr>
+      </w:pPr>
+    </w:p>
+    <w:p>
+      <w:pPr>
+        <w:jc w:val="both"/>
+        <w:rPr>
+          <w:lang w:val="en-US"/>
+        </w:rPr>
+      </w:pPr>
+      <w:r>
+        <w:rPr>
+          <w:lang w:val="en-US"/>
+        </w:rPr>
+        <w:t>If (</w:t>
+      </w:r>
+      <w:proofErr w:type="spellStart"/>
+      <w:r>
+        <w:rPr>
+          <w:lang w:val="en-US"/>
+        </w:rPr>
+        <w:t>y_pos</w:t>
+      </w:r>
+      <w:proofErr w:type="spellEnd"/>
+      <w:r>
+        <w:rPr>
+          <w:lang w:val="en-US"/>
+        </w:rPr>
+        <w:t xml:space="preserve"> == 0) {</w:t>
+      </w:r>
+    </w:p>
+    <w:p>
+      <w:pPr>
+        <w:jc w:val="both"/>
+        <w:rPr>
+          <w:lang w:val="en-US"/>
+        </w:rPr>
+      </w:pPr>
+      <w:r>
+        <w:rPr>
+          <w:lang w:val="en-US"/>
+        </w:rPr>
+        <w:tab/>
+      </w:r>
+      <w:proofErr w:type="spellStart"/>
+      <w:r>
+        <w:rPr>
+          <w:lang w:val="en-US"/>
+        </w:rPr>
+        <w:t>move_y</w:t>
+      </w:r>
+      <w:proofErr w:type="spellEnd"/>
+      <w:r>
+        <w:rPr>
+          <w:lang w:val="en-US"/>
+        </w:rPr>
         <w:t xml:space="preserve"> = 1</w:t>
       </w:r>
-      <w:r>
+    </w:p>
+    <w:p>
+      <w:pPr>
+        <w:jc w:val="both"/>
+        <w:rPr>
+          <w:lang w:val="en-US"/>
+        </w:rPr>
+      </w:pPr>
+      <w:r>
+        <w:rPr>
+          <w:lang w:val="en-US"/>
+        </w:rPr>
+        <w:t>} else if (</w:t>
+      </w:r>
+      <w:proofErr w:type="spellStart"/>
+      <w:r>
+        <w:rPr>
+          <w:lang w:val="en-US"/>
+        </w:rPr>
+        <w:t>y_pos</w:t>
+      </w:r>
+      <w:proofErr w:type="spellEnd"/>
+      <w:r>
+        <w:rPr>
+          <w:lang w:val="en-US"/>
+        </w:rPr>
+        <w:t xml:space="preserve"> == Height -1) {</w:t>
+      </w:r>
+    </w:p>
+    <w:p>
+      <w:pPr>
+        <w:jc w:val="both"/>
+      </w:pPr>
+      <w:r>
+        <w:rPr>
+          <w:lang w:val="en-US"/>
+        </w:rPr>
+        <w:tab/>
+      </w:r>
+      <w:proofErr w:type="spellStart"/>
+      <w:r>
+        <w:t>move_y</w:t>
+      </w:r>
+      <w:proofErr w:type="spellEnd"/>
+      <w:r>
+        <w:t xml:space="preserve"> = -1</w:t>
+      </w:r>
+    </w:p>
+    <w:p>
+      <w:pPr>
+        <w:jc w:val="both"/>
+      </w:pPr>
+      <w:r>
+        <w:t>}</w:t>
+      </w:r>
+    </w:p>
+    <w:p>
+      <w:pPr>
+        <w:jc w:val="both"/>
+      </w:pPr>
+    </w:p>
+    <w:p>
+      <w:pPr>
+        <w:jc w:val="both"/>
+      </w:pPr>
+      <w:r>
+        <w:t>//Befindet sich der Ball vor einem der Schläger?</w:t>
+      </w:r>
+    </w:p>
+    <w:p>
+      <w:pPr>
+        <w:jc w:val="both"/>
+        <w:rPr>
+          <w:lang w:val="en-US"/>
+        </w:rPr>
+      </w:pPr>
+      <w:r>
+        <w:rPr>
+          <w:lang w:val="en-US"/>
+        </w:rPr>
+        <w:t>If (</w:t>
+      </w:r>
+      <w:proofErr w:type="spellStart"/>
+      <w:r>
+        <w:rPr>
+          <w:lang w:val="en-US"/>
+        </w:rPr>
+        <w:t>x_pos</w:t>
+      </w:r>
+      <w:proofErr w:type="spellEnd"/>
+      <w:r>
+        <w:rPr>
+          <w:lang w:val="en-US"/>
+        </w:rPr>
+        <w:t xml:space="preserve"> == </w:t>
+      </w:r>
+      <w:r>
+        <w:rPr>
+          <w:lang w:val="en-US"/>
+        </w:rPr>
+        <w:t>POS_BAT_1 + 1</w:t>
+      </w:r>
+      <w:r>
+        <w:rPr>
+          <w:lang w:val="en-US"/>
+        </w:rPr>
+        <w:t>)</w:t>
+      </w:r>
+      <w:r>
+        <w:rPr>
+          <w:lang w:val="en-US"/>
+        </w:rPr>
+        <w:t xml:space="preserve"> {</w:t>
+      </w:r>
+    </w:p>
+    <w:p>
+      <w:pPr>
+        <w:jc w:val="both"/>
+      </w:pPr>
+      <w:r>
+        <w:rPr>
+          <w:lang w:val="en-US"/>
+        </w:rPr>
+        <w:tab/>
+      </w:r>
+      <w:r>
+        <w:t>//Werte des ersten Schlägers</w:t>
+      </w:r>
+    </w:p>
+    <w:p>
+      <w:pPr>
+        <w:ind w:firstLine="708"/>
+        <w:jc w:val="both"/>
+      </w:pPr>
+      <w:proofErr w:type="spellStart"/>
+      <w:r>
+        <w:t>If</w:t>
+      </w:r>
+      <w:proofErr w:type="spellEnd"/>
+      <w:r>
+        <w:t xml:space="preserve"> (</w:t>
+      </w:r>
+      <w:proofErr w:type="spellStart"/>
+      <w:r>
+        <w:t>y_pos</w:t>
+      </w:r>
+      <w:proofErr w:type="spellEnd"/>
+      <w:r>
+        <w:t xml:space="preserve"> &gt;= </w:t>
+      </w:r>
+      <w:proofErr w:type="spellStart"/>
+      <w:r>
+        <w:t>SchlägerPosStart</w:t>
+      </w:r>
+      <w:proofErr w:type="spellEnd"/>
+      <w:r>
+        <w:t xml:space="preserve"> &amp;&amp; </w:t>
+      </w:r>
+      <w:proofErr w:type="spellStart"/>
+      <w:r>
+        <w:t>y_pos</w:t>
+      </w:r>
+      <w:proofErr w:type="spellEnd"/>
+      <w:r>
+        <w:t xml:space="preserve"> &lt; </w:t>
+      </w:r>
+      <w:proofErr w:type="spellStart"/>
+      <w:r>
+        <w:t>SchlägerPosEnd</w:t>
+      </w:r>
+      <w:proofErr w:type="spellEnd"/>
+      <w:r>
+        <w:t>) {</w:t>
+      </w:r>
+    </w:p>
+    <w:p>
+      <w:pPr>
+        <w:jc w:val="both"/>
+      </w:pPr>
+      <w:r>
+        <w:tab/>
+      </w:r>
+      <w:r>
+        <w:tab/>
+        <w:t>//Schläger getroffen</w:t>
+      </w:r>
+    </w:p>
+    <w:p>
+      <w:pPr>
+        <w:jc w:val="both"/>
+      </w:pPr>
+      <w:r>
+        <w:tab/>
+      </w:r>
+      <w:r>
+        <w:tab/>
+      </w:r>
+      <w:proofErr w:type="spellStart"/>
+      <w:r>
+        <w:t>move_x</w:t>
+      </w:r>
+      <w:proofErr w:type="spellEnd"/>
+      <w:r>
+        <w:t xml:space="preserve"> = 1</w:t>
+      </w:r>
+    </w:p>
+    <w:p>
+      <w:pPr>
+        <w:jc w:val="both"/>
+      </w:pPr>
+      <w:r>
+        <w:tab/>
+        <w:t>}</w:t>
+      </w:r>
+      <w:r>
+        <w:t xml:space="preserve"> </w:t>
+      </w:r>
+      <w:proofErr w:type="spellStart"/>
+      <w:r>
+        <w:t>else</w:t>
+      </w:r>
+      <w:proofErr w:type="spellEnd"/>
+      <w:r>
+        <w:t xml:space="preserve"> {</w:t>
+      </w:r>
+    </w:p>
+    <w:p>
+      <w:pPr>
+        <w:jc w:val="both"/>
+      </w:pPr>
+      <w:r>
+        <w:tab/>
+      </w:r>
+      <w:r>
+        <w:tab/>
+        <w:t>//Punkte verteilen</w:t>
+      </w:r>
+    </w:p>
+    <w:p>
+      <w:pPr>
+        <w:jc w:val="both"/>
+      </w:pPr>
+      <w:r>
+        <w:tab/>
+        <w:t>}</w:t>
+      </w:r>
+    </w:p>
+    <w:p>
+      <w:pPr>
+        <w:jc w:val="both"/>
+      </w:pPr>
+      <w:r>
+        <w:t xml:space="preserve">} </w:t>
+      </w:r>
+      <w:proofErr w:type="spellStart"/>
+      <w:r>
+        <w:t>else</w:t>
+      </w:r>
+      <w:proofErr w:type="spellEnd"/>
+      <w:r>
+        <w:t xml:space="preserve"> </w:t>
+      </w:r>
+      <w:proofErr w:type="spellStart"/>
+      <w:r>
+        <w:t>if</w:t>
+      </w:r>
+      <w:proofErr w:type="spellEnd"/>
+      <w:r>
+        <w:t xml:space="preserve"> (</w:t>
+      </w:r>
+      <w:proofErr w:type="spellStart"/>
+      <w:r>
+        <w:t>x_pos</w:t>
+      </w:r>
+      <w:proofErr w:type="spellEnd"/>
+      <w:r>
+        <w:t xml:space="preserve"> == POS_BAT_2 - 1</w:t>
+      </w:r>
+      <w:r>
+        <w:t>) {</w:t>
+      </w:r>
+    </w:p>
+    <w:p>
+      <w:pPr>
+        <w:jc w:val="both"/>
+      </w:pPr>
+      <w:r>
+        <w:tab/>
+        <w:t>//Werte des zweiten Schlägers</w:t>
+      </w:r>
+    </w:p>
+    <w:p>
+      <w:pPr>
+        <w:ind w:firstLine="708"/>
+        <w:jc w:val="both"/>
+      </w:pPr>
+      <w:proofErr w:type="spellStart"/>
+      <w:r>
+        <w:t>If</w:t>
+      </w:r>
+      <w:proofErr w:type="spellEnd"/>
+      <w:r>
+        <w:t xml:space="preserve"> (</w:t>
+      </w:r>
+      <w:proofErr w:type="spellStart"/>
+      <w:r>
+        <w:t>y_pos</w:t>
+      </w:r>
+      <w:proofErr w:type="spellEnd"/>
+      <w:r>
+        <w:t xml:space="preserve"> &gt;= </w:t>
+      </w:r>
+      <w:proofErr w:type="spellStart"/>
+      <w:r>
+        <w:t>SchlägerPosStart</w:t>
+      </w:r>
+      <w:proofErr w:type="spellEnd"/>
+      <w:r>
+        <w:t xml:space="preserve"> &amp;&amp; </w:t>
+      </w:r>
+      <w:proofErr w:type="spellStart"/>
+      <w:r>
+        <w:t>y_pos</w:t>
+      </w:r>
+      <w:proofErr w:type="spellEnd"/>
+      <w:r>
+        <w:t xml:space="preserve"> &lt; </w:t>
+      </w:r>
+      <w:proofErr w:type="spellStart"/>
+      <w:r>
+        <w:t>SchlägerPosEnd</w:t>
+      </w:r>
+      <w:proofErr w:type="spellEnd"/>
+      <w:r>
+        <w:t>) {</w:t>
+      </w:r>
+    </w:p>
+    <w:p>
+      <w:pPr>
+        <w:jc w:val="both"/>
+      </w:pPr>
+      <w:r>
+        <w:tab/>
+      </w:r>
+      <w:r>
+        <w:tab/>
+        <w:t>//Schläger getroffen</w:t>
+      </w:r>
+    </w:p>
+    <w:p>
+      <w:pPr>
+        <w:jc w:val="both"/>
+      </w:pPr>
+      <w:r>
+        <w:tab/>
+      </w:r>
+      <w:r>
+        <w:tab/>
+      </w:r>
+      <w:proofErr w:type="spellStart"/>
+      <w:r>
+        <w:t>move_x</w:t>
+      </w:r>
+      <w:proofErr w:type="spellEnd"/>
+      <w:r>
+        <w:t xml:space="preserve"> = -1</w:t>
+      </w:r>
+    </w:p>
+    <w:p>
+      <w:pPr>
+        <w:jc w:val="both"/>
+      </w:pPr>
+      <w:r>
+        <w:tab/>
+        <w:t>}</w:t>
+      </w:r>
+      <w:r>
+        <w:t xml:space="preserve"> </w:t>
+      </w:r>
+      <w:proofErr w:type="spellStart"/>
+      <w:r>
+        <w:t>else</w:t>
+      </w:r>
+      <w:proofErr w:type="spellEnd"/>
+      <w:r>
+        <w:t xml:space="preserve"> {</w:t>
+      </w:r>
+    </w:p>
+    <w:p>
+      <w:pPr>
+        <w:jc w:val="both"/>
+      </w:pPr>
+      <w:r>
+        <w:tab/>
+      </w:r>
+      <w:r>
+        <w:tab/>
+        <w:t>//Punkte verteilen</w:t>
+      </w:r>
+    </w:p>
+    <w:p>
+      <w:pPr>
+        <w:jc w:val="both"/>
+      </w:pPr>
+      <w:r>
+        <w:tab/>
+        <w:t>}</w:t>
+      </w:r>
+    </w:p>
+    <w:p>
+      <w:pPr>
+        <w:jc w:val="both"/>
+      </w:pPr>
+      <w:r>
+        <w:t xml:space="preserve">} </w:t>
+      </w:r>
+    </w:p>
+    <w:p>
+      <w:pPr>
+        <w:jc w:val="both"/>
+      </w:pPr>
+    </w:p>
+    <w:p>
+      <w:pPr>
+        <w:jc w:val="both"/>
+      </w:pPr>
+      <w:r>
+        <w:t>Für das Treffen des Schlägers wurde später noch ein</w:t>
+      </w:r>
+      <w:r>
+        <w:t>e komplexere Art der Berechnung eingeführt, um das Abprallen vom Schläger variabel zu gestalten. Hierbei kann der Ball im oberen Drittel des Schlägers nach oben abprallen, in der Mitte nach vorne und im unteren Drittel nach unten. Diese Ausgangswinkel sind</w:t>
+      </w:r>
+      <w:r>
+        <w:t xml:space="preserve"> </w:t>
+      </w:r>
+      <w:r>
+        <w:t xml:space="preserve">unabhängig davon, </w:t>
+      </w:r>
+      <w:r>
+        <w:t>aus welcher Richtung</w:t>
+      </w:r>
+      <w:r>
+        <w:t xml:space="preserve"> der Ball auf den Schläger getroffen ist. </w:t>
+      </w:r>
+      <w:r>
+        <w:t>Hier ist die einfache Art zu sehen, wenn der Ball horizontal auf den Schläger trifft:</w:t>
+      </w:r>
+    </w:p>
+    <w:p>
+      <w:pPr>
+        <w:jc w:val="both"/>
+      </w:pPr>
+    </w:p>
+    <w:p>
+      <w:pPr>
+        <w:jc w:val="both"/>
+      </w:pPr>
+    </w:p>
+    <w:p>
+      <w:pPr>
+        <w:jc w:val="center"/>
+      </w:pPr>
+      <w:r>
+        <w:drawing>
+          <wp:inline distT="0" distB="0" distL="0" distR="0" wp14:anchorId="1BB2D98E" wp14:editId="075450E4">
+            <wp:extent cx="3128731" cy="3795725"/>
+            <wp:effectExtent l="0" t="0" r="0" b="0"/>
+            <wp:docPr id="3" name="Grafik 3"/>
+            <wp:cNvGraphicFramePr>
+              <a:graphicFrameLocks xmlns:a="http://schemas.openxmlformats.org/drawingml/2006/main" noChangeAspect="1"/>
+            </wp:cNvGraphicFramePr>
+            <a:graphic xmlns:a="http://schemas.openxmlformats.org/drawingml/2006/main">
+              <a:graphicData uri="http://schemas.openxmlformats.org/drawingml/2006/picture">
+                <pic:pic xmlns:pic="http://schemas.openxmlformats.org/drawingml/2006/picture">
+                  <pic:nvPicPr>
+                    <pic:cNvPr id="1" name=""/>
+                    <pic:cNvPicPr/>
+                  </pic:nvPicPr>
+                  <pic:blipFill>
+                    <a:blip r:embed="rId10"/>
+                    <a:stretch>
+                      <a:fillRect/>
+                    </a:stretch>
+                  </pic:blipFill>
+                  <pic:spPr>
+                    <a:xfrm>
+                      <a:off x="0" y="0"/>
+                      <a:ext cx="3134952" cy="3803272"/>
+                    </a:xfrm>
+                    <a:prstGeom prst="rect">
+                      <a:avLst/>
+                    </a:prstGeom>
+                  </pic:spPr>
+                </pic:pic>
+              </a:graphicData>
+            </a:graphic>
+          </wp:inline>
+        </w:drawing>
+      </w:r>
+    </w:p>
+    <w:p>
+      <w:pPr>
+        <w:jc w:val="both"/>
+      </w:pPr>
+    </w:p>
+    <w:p>
+      <w:pPr>
+        <w:jc w:val="both"/>
+      </w:pPr>
+    </w:p>
+    <w:p>
+      <w:pPr>
+        <w:pStyle w:val="berschrift2"/>
+      </w:pPr>
+      <w:bookmarkStart w:id="10" w:name="_Toc100153558"/>
+      <w:r>
+        <w:t>LCD.inc</w:t>
+      </w:r>
+      <w:bookmarkEnd w:id="10"/>
+    </w:p>
+    <w:p>
+      <w:pPr>
+        <w:jc w:val="both"/>
+      </w:pPr>
+      <w:r>
+        <w:t xml:space="preserve">In der LCD-Datei sind aller Unterroutinen zum LCD-Display untergebracht, die nicht mit der Initialisierung und der Kommunikation zu tun haben. Somit werden hier die Schläger und der Ball auf das Spielfeld gesetzt. </w:t>
+      </w:r>
+    </w:p>
+    <w:p>
+      <w:pPr>
+        <w:jc w:val="both"/>
+      </w:pPr>
+      <w:r>
+        <w:t xml:space="preserve">Die Schläger werden hier außerdem im Speicher gesetzt. </w:t>
+      </w:r>
+      <w:r>
+        <w:t xml:space="preserve">Hat der AD-Wandler neue Werte erhalten, werden die acht Bytes im Speicher so verändert, dass die Bits, wo der Schläger in der Vertikalen zu sehen ist, gesetzt sind. Diese Schläger werden dann als </w:t>
+      </w:r>
+      <w:proofErr w:type="spellStart"/>
+      <w:r>
+        <w:t>ganzes</w:t>
+      </w:r>
+      <w:proofErr w:type="spellEnd"/>
+      <w:r>
+        <w:t xml:space="preserve"> aus dem Speicher an das LCD-Display übertragen.</w:t>
+      </w:r>
+    </w:p>
+    <w:p>
+      <w:pPr>
+        <w:jc w:val="both"/>
+      </w:pPr>
+      <w:r>
+        <w:t>Wird der Ball bewegt</w:t>
+      </w:r>
+      <w:r>
+        <w:t xml:space="preserve"> (Unterroutine </w:t>
+      </w:r>
+      <w:proofErr w:type="spellStart"/>
+      <w:r>
+        <w:t>moveBall</w:t>
+      </w:r>
+      <w:proofErr w:type="spellEnd"/>
+      <w:r>
+        <w:t xml:space="preserve"> in Ball.inc)</w:t>
+      </w:r>
+      <w:r>
+        <w:t>, muss vor der Ballbewegung die alte Ballposition gelöscht werden und ein</w:t>
+      </w:r>
+      <w:r>
+        <w:t>/zwei</w:t>
+      </w:r>
+      <w:r>
+        <w:t xml:space="preserve"> leere</w:t>
+      </w:r>
+      <w:r>
+        <w:t>/</w:t>
+      </w:r>
+      <w:r>
+        <w:t>s Byte</w:t>
+      </w:r>
+      <w:r>
+        <w:t>/s</w:t>
+      </w:r>
+      <w:r>
+        <w:t xml:space="preserve"> an die alte</w:t>
+      </w:r>
+      <w:r>
+        <w:t>/n</w:t>
+      </w:r>
+      <w:r>
+        <w:t xml:space="preserve"> LCD-Display</w:t>
+      </w:r>
+      <w:r>
+        <w:t xml:space="preserve"> Position/en übertragen. Nach der Bewegung kann der Ball dann mit der Unterroutine </w:t>
+      </w:r>
+      <w:proofErr w:type="spellStart"/>
+      <w:r>
+        <w:t>loadBall</w:t>
+      </w:r>
+      <w:proofErr w:type="spellEnd"/>
+      <w:r>
+        <w:t xml:space="preserve"> auf das Spielfeld gesetzt werden. Für das Setzen des Ball</w:t>
+      </w:r>
+      <w:r>
+        <w:t>s</w:t>
+      </w:r>
+      <w:r>
+        <w:t xml:space="preserve"> ist es aufgrund seiner Größe wichtig, ob mehr als ein Byte übertragen werden muss. Ist mehr als ein Byte benötigt, </w:t>
+      </w:r>
+      <w:r>
+        <w:t>sind bei dem Einen Byte immer die zwei LSB/MSB und bei dem anderen ein MSB/LSB gesetzt.</w:t>
+      </w:r>
+    </w:p>
+    <w:p>
+      <w:pPr>
+        <w:jc w:val="both"/>
+      </w:pPr>
+    </w:p>
+    <w:p>
+      <w:pPr>
+        <w:jc w:val="both"/>
+      </w:pPr>
+      <w:r>
+        <w:t>Mögliche Ball-Positionen im Zusammenhang mit den Bytes für den Ball, die an das Display übertragen werden. Hier ist links der Ball und in den drei Balken rechts der mittlere vertikale Streifen des Balls zu sehen:</w:t>
+      </w:r>
+    </w:p>
+    <w:p>
+      <w:pPr>
+        <w:jc w:val="both"/>
+      </w:pPr>
+    </w:p>
+    <w:p>
+      <w:pPr>
+        <w:jc w:val="center"/>
+      </w:pPr>
+      <w:r>
+        <w:lastRenderedPageBreak/>
+        <w:drawing>
+          <wp:inline distT="0" distB="0" distL="0" distR="0" wp14:anchorId="27A699B3" wp14:editId="1BDD1FE6">
+            <wp:extent cx="3117964" cy="4057959"/>
+            <wp:effectExtent l="0" t="0" r="6350" b="0"/>
+            <wp:docPr id="5" name="Grafik 5"/>
+            <wp:cNvGraphicFramePr>
+              <a:graphicFrameLocks xmlns:a="http://schemas.openxmlformats.org/drawingml/2006/main" noChangeAspect="1"/>
+            </wp:cNvGraphicFramePr>
+            <a:graphic xmlns:a="http://schemas.openxmlformats.org/drawingml/2006/main">
+              <a:graphicData uri="http://schemas.openxmlformats.org/drawingml/2006/picture">
+                <pic:pic xmlns:pic="http://schemas.openxmlformats.org/drawingml/2006/picture">
+                  <pic:nvPicPr>
+                    <pic:cNvPr id="1" name=""/>
+                    <pic:cNvPicPr/>
+                  </pic:nvPicPr>
+                  <pic:blipFill>
+                    <a:blip r:embed="rId11"/>
+                    <a:stretch>
+                      <a:fillRect/>
+                    </a:stretch>
+                  </pic:blipFill>
+                  <pic:spPr>
+                    <a:xfrm>
+                      <a:off x="0" y="0"/>
+                      <a:ext cx="3121720" cy="4062847"/>
+                    </a:xfrm>
+                    <a:prstGeom prst="rect">
+                      <a:avLst/>
+                    </a:prstGeom>
+                  </pic:spPr>
+                </pic:pic>
+              </a:graphicData>
+            </a:graphic>
+          </wp:inline>
+        </w:drawing>
+      </w:r>
+    </w:p>
+    <w:p/>
+    <w:p>
+      <w:pPr>
+        <w:rPr>
+          <w:lang w:val="en-US"/>
+        </w:rPr>
+      </w:pPr>
+      <w:r>
+        <w:rPr>
+          <w:lang w:val="en-US"/>
+        </w:rPr>
+        <w:t>Pseudocode:</w:t>
+      </w:r>
+    </w:p>
+    <w:p>
+      <w:pPr>
+        <w:rPr>
+          <w:lang w:val="en-US"/>
+        </w:rPr>
+      </w:pPr>
+      <w:r>
+        <w:rPr>
+          <w:lang w:val="en-US"/>
+        </w:rPr>
+        <w:t>int PAGES = 8</w:t>
+      </w:r>
+      <w:r>
+        <w:rPr>
+          <w:lang w:val="en-US"/>
+        </w:rPr>
         <w:t>;</w:t>
       </w:r>
-      <w:r>
+    </w:p>
+    <w:p>
+      <w:pPr>
+        <w:rPr>
+          <w:lang w:val="en-US"/>
+        </w:rPr>
+      </w:pPr>
+      <w:r>
+        <w:rPr>
+          <w:lang w:val="en-US"/>
+        </w:rPr>
+        <w:t xml:space="preserve">void </w:t>
+      </w:r>
+      <w:proofErr w:type="spellStart"/>
+      <w:r>
+        <w:rPr>
+          <w:lang w:val="en-US"/>
+        </w:rPr>
+        <w:t>loadBall</w:t>
+      </w:r>
+      <w:proofErr w:type="spellEnd"/>
+      <w:r>
+        <w:rPr>
+          <w:lang w:val="en-US"/>
+        </w:rPr>
+        <w:t xml:space="preserve"> (byte </w:t>
+      </w:r>
+      <w:proofErr w:type="spellStart"/>
+      <w:r>
+        <w:rPr>
+          <w:lang w:val="en-US"/>
+        </w:rPr>
+        <w:t>BallPosition</w:t>
+      </w:r>
+      <w:proofErr w:type="spellEnd"/>
+      <w:r>
+        <w:rPr>
+          <w:lang w:val="en-US"/>
+        </w:rPr>
+        <w:t>) {</w:t>
+      </w:r>
+    </w:p>
+    <w:p>
+      <w:pPr>
+        <w:rPr>
+          <w:lang w:val="en-US"/>
+        </w:rPr>
+      </w:pPr>
+      <w:r>
+        <w:rPr>
+          <w:lang w:val="en-US"/>
+        </w:rPr>
+        <w:tab/>
+        <w:t xml:space="preserve">byte </w:t>
+      </w:r>
+      <w:proofErr w:type="spellStart"/>
+      <w:r>
+        <w:rPr>
+          <w:lang w:val="en-US"/>
+        </w:rPr>
+        <w:t>modBallPosition</w:t>
+      </w:r>
+      <w:proofErr w:type="spellEnd"/>
+      <w:r>
+        <w:rPr>
+          <w:lang w:val="en-US"/>
+        </w:rPr>
+        <w:t xml:space="preserve"> = </w:t>
+      </w:r>
+      <w:proofErr w:type="spellStart"/>
+      <w:r>
+        <w:rPr>
+          <w:lang w:val="en-US"/>
+        </w:rPr>
+        <w:t>BallPosition</w:t>
+      </w:r>
+      <w:proofErr w:type="spellEnd"/>
+      <w:r>
+        <w:rPr>
+          <w:lang w:val="en-US"/>
+        </w:rPr>
+        <w:t xml:space="preserve"> % </w:t>
+      </w:r>
+      <w:r>
+        <w:rPr>
+          <w:lang w:val="en-US"/>
+        </w:rPr>
+        <w:t>PAGES;</w:t>
+      </w:r>
+    </w:p>
+    <w:p>
+      <w:pPr>
+        <w:rPr>
+          <w:lang w:val="en-US"/>
+        </w:rPr>
+      </w:pPr>
+      <w:r>
+        <w:rPr>
+          <w:lang w:val="en-US"/>
+        </w:rPr>
+        <w:tab/>
+        <w:t>switch (</w:t>
+      </w:r>
+      <w:proofErr w:type="spellStart"/>
+      <w:r>
+        <w:rPr>
+          <w:lang w:val="en-US"/>
+        </w:rPr>
+        <w:t>modBallPosition</w:t>
+      </w:r>
+      <w:proofErr w:type="spellEnd"/>
+      <w:r>
+        <w:rPr>
+          <w:lang w:val="en-US"/>
+        </w:rPr>
+        <w:t>) {</w:t>
+      </w:r>
+    </w:p>
+    <w:p>
+      <w:pPr>
+        <w:rPr>
+          <w:lang w:val="en-US"/>
+        </w:rPr>
+      </w:pPr>
+      <w:r>
+        <w:rPr>
+          <w:lang w:val="en-US"/>
+        </w:rPr>
+        <w:tab/>
+      </w:r>
+      <w:r>
+        <w:rPr>
+          <w:lang w:val="en-US"/>
+        </w:rPr>
+        <w:tab/>
+        <w:t>case 0:</w:t>
+      </w:r>
+      <w:r>
+        <w:rPr>
+          <w:lang w:val="en-US"/>
+        </w:rPr>
         <w:t xml:space="preserve"> </w:t>
       </w:r>
+    </w:p>
+    <w:p>
+      <w:pPr>
+        <w:rPr>
+          <w:lang w:val="en-US"/>
+        </w:rPr>
+      </w:pPr>
+      <w:r>
+        <w:rPr>
+          <w:lang w:val="en-US"/>
+        </w:rPr>
+        <w:tab/>
+      </w:r>
+      <w:r>
+        <w:rPr>
+          <w:lang w:val="en-US"/>
+        </w:rPr>
+        <w:tab/>
+      </w:r>
+      <w:r>
+        <w:rPr>
+          <w:lang w:val="en-US"/>
+        </w:rPr>
+        <w:tab/>
+        <w:t xml:space="preserve">byte </w:t>
+      </w:r>
       <w:proofErr w:type="spellStart"/>
       <w:r>
-        <w:t>move_y</w:t>
+        <w:rPr>
+          <w:lang w:val="en-US"/>
+        </w:rPr>
+        <w:t>firstByte</w:t>
       </w:r>
       <w:proofErr w:type="spellEnd"/>
       <w:r>
-        <w:t xml:space="preserve"> = 1</w:t>
-      </w:r>
-      <w:r>
+        <w:rPr>
+          <w:lang w:val="en-US"/>
+        </w:rPr>
+        <w:t xml:space="preserve"> = 0b10000000;</w:t>
+      </w:r>
+    </w:p>
+    <w:p>
+      <w:pPr>
+        <w:rPr>
+          <w:lang w:val="en-US"/>
+        </w:rPr>
+      </w:pPr>
+      <w:r>
+        <w:rPr>
+          <w:lang w:val="en-US"/>
+        </w:rPr>
+        <w:tab/>
+      </w:r>
+      <w:r>
+        <w:rPr>
+          <w:lang w:val="en-US"/>
+        </w:rPr>
+        <w:tab/>
+      </w:r>
+      <w:r>
+        <w:rPr>
+          <w:lang w:val="en-US"/>
+        </w:rPr>
+        <w:tab/>
+        <w:t xml:space="preserve">byte </w:t>
+      </w:r>
+      <w:proofErr w:type="spellStart"/>
+      <w:r>
+        <w:rPr>
+          <w:lang w:val="en-US"/>
+        </w:rPr>
+        <w:t>secondByte</w:t>
+      </w:r>
+      <w:proofErr w:type="spellEnd"/>
+      <w:r>
+        <w:rPr>
+          <w:lang w:val="en-US"/>
+        </w:rPr>
+        <w:t xml:space="preserve"> = 0b00000011;</w:t>
+      </w:r>
+    </w:p>
+    <w:p>
+      <w:pPr>
+        <w:rPr>
+          <w:lang w:val="en-US"/>
+        </w:rPr>
+      </w:pPr>
+      <w:r>
+        <w:rPr>
+          <w:lang w:val="en-US"/>
+        </w:rPr>
+        <w:tab/>
+      </w:r>
+      <w:r>
+        <w:rPr>
+          <w:lang w:val="en-US"/>
+        </w:rPr>
+        <w:tab/>
+      </w:r>
+      <w:r>
+        <w:rPr>
+          <w:lang w:val="en-US"/>
+        </w:rPr>
+        <w:tab/>
+      </w:r>
+      <w:r>
+        <w:rPr>
+          <w:lang w:val="en-US"/>
+        </w:rPr>
+        <w:t>break;</w:t>
+      </w:r>
+    </w:p>
+    <w:p>
+      <w:pPr>
+        <w:rPr>
+          <w:lang w:val="en-US"/>
+        </w:rPr>
+      </w:pPr>
+      <w:r>
+        <w:rPr>
+          <w:lang w:val="en-US"/>
+        </w:rPr>
+        <w:tab/>
+      </w:r>
+      <w:r>
+        <w:rPr>
+          <w:lang w:val="en-US"/>
+        </w:rPr>
+        <w:tab/>
+        <w:t>case 7:</w:t>
+      </w:r>
+    </w:p>
+    <w:p>
+      <w:pPr>
+        <w:rPr>
+          <w:lang w:val="en-US"/>
+        </w:rPr>
+      </w:pPr>
+      <w:r>
+        <w:rPr>
+          <w:lang w:val="en-US"/>
+        </w:rPr>
+        <w:tab/>
+      </w:r>
+      <w:r>
+        <w:rPr>
+          <w:lang w:val="en-US"/>
+        </w:rPr>
+        <w:tab/>
+      </w:r>
+      <w:r>
+        <w:rPr>
+          <w:lang w:val="en-US"/>
+        </w:rPr>
+        <w:tab/>
+      </w:r>
+      <w:r>
+        <w:rPr>
+          <w:lang w:val="en-US"/>
+        </w:rPr>
+        <w:t xml:space="preserve">byte </w:t>
+      </w:r>
+      <w:proofErr w:type="spellStart"/>
+      <w:r>
+        <w:rPr>
+          <w:lang w:val="en-US"/>
+        </w:rPr>
+        <w:t>firstByte</w:t>
+      </w:r>
+      <w:proofErr w:type="spellEnd"/>
+      <w:r>
+        <w:rPr>
+          <w:lang w:val="en-US"/>
+        </w:rPr>
+        <w:t xml:space="preserve"> = </w:t>
+      </w:r>
+      <w:r>
+        <w:rPr>
+          <w:lang w:val="en-US"/>
+        </w:rPr>
+        <w:t>0b00000011</w:t>
+      </w:r>
+      <w:r>
+        <w:rPr>
+          <w:lang w:val="en-US"/>
+        </w:rPr>
         <w:t>;</w:t>
       </w:r>
     </w:p>
     <w:p>
       <w:pPr>
-        <w:jc w:val="both"/>
-      </w:pPr>
+        <w:rPr>
+          <w:lang w:val="en-US"/>
+        </w:rPr>
+      </w:pPr>
+      <w:r>
+        <w:rPr>
+          <w:lang w:val="en-US"/>
+        </w:rPr>
+        <w:tab/>
+      </w:r>
+      <w:r>
+        <w:rPr>
+          <w:lang w:val="en-US"/>
+        </w:rPr>
+        <w:tab/>
+      </w:r>
+      <w:r>
+        <w:rPr>
+          <w:lang w:val="en-US"/>
+        </w:rPr>
+        <w:tab/>
+        <w:t xml:space="preserve">byte </w:t>
+      </w:r>
       <w:proofErr w:type="spellStart"/>
       <w:r>
-        <w:t>x_pos</w:t>
+        <w:rPr>
+          <w:lang w:val="en-US"/>
+        </w:rPr>
+        <w:t>secondByte</w:t>
       </w:r>
       <w:proofErr w:type="spellEnd"/>
       <w:r>
-        <w:t xml:space="preserve"> = Width/2</w:t>
-      </w:r>
-      <w:r>
+        <w:rPr>
+          <w:lang w:val="en-US"/>
+        </w:rPr>
+        <w:t xml:space="preserve"> = 0b</w:t>
+      </w:r>
+      <w:r>
+        <w:rPr>
+          <w:lang w:val="en-US"/>
+        </w:rPr>
+        <w:t>10000000</w:t>
+      </w:r>
+      <w:r>
+        <w:rPr>
+          <w:lang w:val="en-US"/>
+        </w:rPr>
         <w:t>;</w:t>
       </w:r>
-      <w:r>
-        <w:t xml:space="preserve"> </w:t>
+    </w:p>
+    <w:p>
+      <w:pPr>
+        <w:rPr>
+          <w:lang w:val="en-US"/>
+        </w:rPr>
+      </w:pPr>
+      <w:r>
+        <w:rPr>
+          <w:lang w:val="en-US"/>
+        </w:rPr>
+        <w:tab/>
+      </w:r>
+      <w:r>
+        <w:rPr>
+          <w:lang w:val="en-US"/>
+        </w:rPr>
+        <w:tab/>
+      </w:r>
+      <w:r>
+        <w:rPr>
+          <w:lang w:val="en-US"/>
+        </w:rPr>
+        <w:tab/>
+      </w:r>
+      <w:r>
+        <w:rPr>
+          <w:lang w:val="en-US"/>
+        </w:rPr>
+        <w:t>break;</w:t>
+      </w:r>
+    </w:p>
+    <w:p>
+      <w:pPr>
+        <w:rPr>
+          <w:lang w:val="en-US"/>
+        </w:rPr>
+      </w:pPr>
+      <w:r>
+        <w:rPr>
+          <w:lang w:val="en-US"/>
+        </w:rPr>
+        <w:tab/>
+      </w:r>
+      <w:r>
+        <w:rPr>
+          <w:lang w:val="en-US"/>
+        </w:rPr>
+        <w:tab/>
+        <w:t>default:</w:t>
+      </w:r>
+    </w:p>
+    <w:p>
+      <w:r>
+        <w:rPr>
+          <w:lang w:val="en-US"/>
+        </w:rPr>
+        <w:tab/>
+      </w:r>
+      <w:r>
+        <w:rPr>
+          <w:lang w:val="en-US"/>
+        </w:rPr>
+        <w:tab/>
+      </w:r>
+      <w:r>
+        <w:rPr>
+          <w:lang w:val="en-US"/>
+        </w:rPr>
+        <w:tab/>
       </w:r>
       <w:proofErr w:type="spellStart"/>
       <w:r>
-        <w:t>y_pos</w:t>
+        <w:t>byte</w:t>
       </w:r>
       <w:proofErr w:type="spellEnd"/>
       <w:r>
-        <w:t xml:space="preserve"> = Height/2</w:t>
-      </w:r>
-      <w:r>
-        <w:t>;</w:t>
-      </w:r>
-    </w:p>
-    <w:p>
-      <w:pPr>
-        <w:jc w:val="both"/>
-      </w:pPr>
-      <w:proofErr w:type="spellStart"/>
-      <w:r>
-        <w:t>x_pos</w:t>
-      </w:r>
-      <w:proofErr w:type="spellEnd"/>
-      <w:r>
-        <w:t xml:space="preserve"> += </w:t>
-      </w:r>
-      <w:proofErr w:type="spellStart"/>
-      <w:r>
-        <w:t>move_x</w:t>
-      </w:r>
-      <w:proofErr w:type="spellEnd"/>
-      <w:r>
-        <w:t>;</w:t>
-      </w:r>
-      <w:r>
-        <w:t xml:space="preserve"> </w:t>
-      </w:r>
-      <w:proofErr w:type="spellStart"/>
-      <w:r>
-        <w:t>y</w:t>
-      </w:r>
-      <w:r>
-        <w:t>_pos</w:t>
-      </w:r>
-      <w:proofErr w:type="spellEnd"/>
-      <w:r>
-        <w:t xml:space="preserve"> += </w:t>
-      </w:r>
-      <w:proofErr w:type="spellStart"/>
-      <w:r>
-        <w:t>move_</w:t>
-      </w:r>
-      <w:r>
-        <w:t>y</w:t>
-      </w:r>
-      <w:proofErr w:type="spellEnd"/>
-      <w:r>
-        <w:t>;</w:t>
-      </w:r>
-    </w:p>
-    <w:p>
-      <w:pPr>
-        <w:jc w:val="both"/>
-      </w:pPr>
-    </w:p>
-    <w:p>
-      <w:pPr>
-        <w:jc w:val="both"/>
-      </w:pPr>
-      <w:proofErr w:type="spellStart"/>
-      <w:r>
-        <w:t>If</w:t>
-      </w:r>
-      <w:proofErr w:type="spellEnd"/>
-      <w:r>
-        <w:t xml:space="preserve"> (</w:t>
-      </w:r>
-      <w:proofErr w:type="spellStart"/>
-      <w:r>
-        <w:t>y_pos</w:t>
-      </w:r>
-      <w:proofErr w:type="spellEnd"/>
-      <w:r>
-        <w:t xml:space="preserve"> == 0) {</w:t>
-      </w:r>
-    </w:p>
-    <w:p>
-      <w:pPr>
-        <w:jc w:val="both"/>
-      </w:pPr>
-      <w:r>
-        <w:tab/>
-      </w:r>
-      <w:proofErr w:type="spellStart"/>
-      <w:r>
-        <w:t>move_y</w:t>
-      </w:r>
-      <w:proofErr w:type="spellEnd"/>
-      <w:r>
-        <w:t xml:space="preserve"> = 1</w:t>
-      </w:r>
-    </w:p>
-    <w:p>
-      <w:pPr>
-        <w:jc w:val="both"/>
-      </w:pPr>
-      <w:r>
-        <w:t xml:space="preserve">} </w:t>
-      </w:r>
-      <w:proofErr w:type="spellStart"/>
-      <w:r>
-        <w:t>else</w:t>
-      </w:r>
-      <w:proofErr w:type="spellEnd"/>
-      <w:r>
-        <w:t xml:space="preserve"> </w:t>
-      </w:r>
-      <w:proofErr w:type="spellStart"/>
-      <w:r>
-        <w:t>if</w:t>
-      </w:r>
-      <w:proofErr w:type="spellEnd"/>
-      <w:r>
-        <w:t xml:space="preserve"> (</w:t>
-      </w:r>
-      <w:proofErr w:type="spellStart"/>
-      <w:r>
-        <w:t>y_pos</w:t>
-      </w:r>
-      <w:proofErr w:type="spellEnd"/>
-      <w:r>
-        <w:t xml:space="preserve"> == Height -1) {</w:t>
-      </w:r>
-    </w:p>
-    <w:p>
-      <w:pPr>
-        <w:jc w:val="both"/>
-      </w:pPr>
-      <w:r>
-        <w:tab/>
-      </w:r>
-      <w:proofErr w:type="spellStart"/>
-      <w:r>
-        <w:t>move_y</w:t>
-      </w:r>
-      <w:proofErr w:type="spellEnd"/>
-      <w:r>
-        <w:t xml:space="preserve"> = -1</w:t>
-      </w:r>
-    </w:p>
-    <w:p>
-      <w:pPr>
-        <w:jc w:val="both"/>
-      </w:pPr>
+        <w:t xml:space="preserve"> Byte = 0b00000111;</w:t>
+      </w:r>
+    </w:p>
+    <w:p>
+      <w:r>
+        <w:tab/>
+      </w:r>
+      <w:r>
+        <w:tab/>
+      </w:r>
+      <w:r>
+        <w:tab/>
+        <w:t>//Schiebe nun die Bits soweit, bis sie sich an der richtigen Stelle befinden</w:t>
+      </w:r>
+    </w:p>
+    <w:p>
+      <w:r>
+        <w:tab/>
+      </w:r>
+      <w:r>
+        <w:tab/>
+      </w:r>
+      <w:r>
+        <w:tab/>
+        <w:t>break;</w:t>
+      </w:r>
+    </w:p>
+    <w:p>
+      <w:r>
+        <w:tab/>
+      </w:r>
       <w:r>
         <w:t>}</w:t>
       </w:r>
     </w:p>
     <w:p>
       <w:pPr>
-        <w:jc w:val="both"/>
-      </w:pPr>
-    </w:p>
-    <w:p>
-      <w:pPr>
-        <w:jc w:val="both"/>
-      </w:pPr>
-      <w:r>
-        <w:t>//Befindet sich der Ball vor einem der Schläger?</w:t>
-      </w:r>
-    </w:p>
-    <w:p>
-      <w:pPr>
-        <w:jc w:val="both"/>
-      </w:pPr>
-      <w:proofErr w:type="spellStart"/>
-      <w:r>
-        <w:t>If</w:t>
-      </w:r>
-      <w:proofErr w:type="spellEnd"/>
-      <w:r>
-        <w:t xml:space="preserve"> (</w:t>
-      </w:r>
-      <w:proofErr w:type="spellStart"/>
-      <w:r>
-        <w:t>x_pos</w:t>
-      </w:r>
-      <w:proofErr w:type="spellEnd"/>
-      <w:r>
-        <w:t xml:space="preserve"> == </w:t>
-      </w:r>
-      <w:r>
-        <w:t>POS_BAT_1</w:t>
-      </w:r>
-      <w:r>
-        <w:t xml:space="preserve"> + 1</w:t>
-      </w:r>
-      <w:r>
-        <w:t>)</w:t>
-      </w:r>
-      <w:r>
-        <w:t xml:space="preserve"> {</w:t>
-      </w:r>
-    </w:p>
-    <w:p>
-      <w:pPr>
-        <w:jc w:val="both"/>
-      </w:pPr>
-      <w:r>
-        <w:tab/>
-      </w:r>
-      <w:r>
-        <w:t xml:space="preserve">//Werte des </w:t>
-      </w:r>
-      <w:r>
-        <w:t>ersten</w:t>
-      </w:r>
-      <w:r>
-        <w:t xml:space="preserve"> Schlägers</w:t>
-      </w:r>
-    </w:p>
-    <w:p>
-      <w:pPr>
         <w:ind w:firstLine="708"/>
-        <w:jc w:val="both"/>
-      </w:pPr>
-      <w:proofErr w:type="spellStart"/>
+      </w:pPr>
+      <w:r>
+        <w:t xml:space="preserve">//Übertrage </w:t>
+      </w:r>
+      <w:r>
+        <w:t>das</w:t>
+      </w:r>
+      <w:r>
+        <w:t>/die</w:t>
+      </w:r>
+      <w:r>
+        <w:t xml:space="preserve"> Byte</w:t>
+      </w:r>
+      <w:r>
+        <w:t>/s</w:t>
+      </w:r>
+      <w:r>
+        <w:t xml:space="preserve"> durch e</w:t>
+      </w:r>
+      <w:r>
+        <w:t>ine zusätzliche Page-Berechnung an das Display</w:t>
+      </w:r>
+    </w:p>
+    <w:p>
+      <w:pPr>
+        <w:rPr>
+          <w:rFonts w:asciiTheme="majorHAnsi" w:eastAsiaTheme="majorEastAsia" w:hAnsiTheme="majorHAnsi" w:cstheme="majorBidi"/>
+          <w:color w:val="2F5496" w:themeColor="accent1" w:themeShade="BF"/>
+          <w:sz w:val="32"/>
+          <w:szCs w:val="32"/>
+        </w:rPr>
+      </w:pPr>
+      <w:r>
+        <w:t>}</w:t>
+      </w:r>
+      <w:r>
+        <w:br w:type="page"/>
+      </w:r>
+    </w:p>
+    <w:p>
+      <w:pPr>
+        <w:pStyle w:val="berschrift1"/>
+      </w:pPr>
+      <w:bookmarkStart w:id="11" w:name="_Toc100153559"/>
       <w:r>
         <w:lastRenderedPageBreak/>
-        <w:t>If</w:t>
-      </w:r>
-      <w:proofErr w:type="spellEnd"/>
-      <w:r>
-        <w:t xml:space="preserve"> (</w:t>
-      </w:r>
-      <w:proofErr w:type="spellStart"/>
-      <w:r>
-        <w:t>y_pos</w:t>
-      </w:r>
-      <w:proofErr w:type="spellEnd"/>
-      <w:r>
-        <w:t xml:space="preserve"> &gt;= </w:t>
-      </w:r>
-      <w:proofErr w:type="spellStart"/>
-      <w:r>
-        <w:t>SchlägerPosStart</w:t>
-      </w:r>
-      <w:proofErr w:type="spellEnd"/>
-      <w:r>
-        <w:t xml:space="preserve"> &amp;&amp; </w:t>
-      </w:r>
-      <w:proofErr w:type="spellStart"/>
-      <w:r>
-        <w:t>y_pos</w:t>
-      </w:r>
-      <w:proofErr w:type="spellEnd"/>
-      <w:r>
-        <w:t xml:space="preserve"> </w:t>
-      </w:r>
-      <w:r>
-        <w:t>&lt;</w:t>
-      </w:r>
-      <w:r>
-        <w:t xml:space="preserve"> </w:t>
-      </w:r>
-      <w:proofErr w:type="spellStart"/>
-      <w:r>
-        <w:t>SchlägerPos</w:t>
-      </w:r>
-      <w:r>
-        <w:t>End</w:t>
-      </w:r>
-      <w:proofErr w:type="spellEnd"/>
-      <w:r>
-        <w:t>) {</w:t>
-      </w:r>
-    </w:p>
-    <w:p>
-      <w:pPr>
-        <w:jc w:val="both"/>
-      </w:pPr>
-      <w:r>
-        <w:tab/>
-      </w:r>
-      <w:r>
-        <w:tab/>
-        <w:t>//Schläger getroffen</w:t>
-      </w:r>
-    </w:p>
-    <w:p>
-      <w:pPr>
-        <w:jc w:val="both"/>
-      </w:pPr>
-      <w:r>
-        <w:tab/>
-      </w:r>
-      <w:r>
-        <w:tab/>
-      </w:r>
-      <w:proofErr w:type="spellStart"/>
-      <w:r>
-        <w:t>move_x</w:t>
-      </w:r>
-      <w:proofErr w:type="spellEnd"/>
-      <w:r>
-        <w:t xml:space="preserve"> = 1</w:t>
-      </w:r>
-    </w:p>
-    <w:p>
-      <w:pPr>
-        <w:jc w:val="both"/>
-      </w:pPr>
-      <w:r>
-        <w:tab/>
-        <w:t>}</w:t>
-      </w:r>
-      <w:r>
-        <w:t xml:space="preserve"> </w:t>
-      </w:r>
-      <w:proofErr w:type="spellStart"/>
-      <w:r>
-        <w:t>else</w:t>
-      </w:r>
-      <w:proofErr w:type="spellEnd"/>
-      <w:r>
-        <w:t xml:space="preserve"> {</w:t>
-      </w:r>
-    </w:p>
-    <w:p>
-      <w:pPr>
-        <w:jc w:val="both"/>
-      </w:pPr>
-      <w:r>
-        <w:tab/>
-      </w:r>
-      <w:r>
-        <w:tab/>
-        <w:t>//Punkte verteilen</w:t>
-      </w:r>
-    </w:p>
-    <w:p>
-      <w:pPr>
-        <w:jc w:val="both"/>
-      </w:pPr>
-      <w:r>
-        <w:tab/>
-        <w:t>}</w:t>
-      </w:r>
-    </w:p>
-    <w:p>
-      <w:pPr>
-        <w:jc w:val="both"/>
-      </w:pPr>
-      <w:r>
-        <w:t xml:space="preserve">} </w:t>
-      </w:r>
-      <w:proofErr w:type="spellStart"/>
-      <w:r>
-        <w:t>else</w:t>
-      </w:r>
-      <w:proofErr w:type="spellEnd"/>
-      <w:r>
-        <w:t xml:space="preserve"> </w:t>
-      </w:r>
-      <w:proofErr w:type="spellStart"/>
-      <w:r>
-        <w:t>if</w:t>
-      </w:r>
-      <w:proofErr w:type="spellEnd"/>
-      <w:r>
-        <w:t xml:space="preserve"> (</w:t>
-      </w:r>
-      <w:proofErr w:type="spellStart"/>
-      <w:r>
-        <w:t>x_pos</w:t>
-      </w:r>
-      <w:proofErr w:type="spellEnd"/>
-      <w:r>
-        <w:t xml:space="preserve"> == POS_BAT_</w:t>
-      </w:r>
-      <w:r>
-        <w:t>2</w:t>
-      </w:r>
-      <w:r>
-        <w:t xml:space="preserve"> </w:t>
-      </w:r>
-      <w:r>
-        <w:t>-</w:t>
-      </w:r>
-      <w:r>
-        <w:t xml:space="preserve"> 1</w:t>
-      </w:r>
-      <w:r>
-        <w:t>) {</w:t>
-      </w:r>
-    </w:p>
-    <w:p>
-      <w:pPr>
-        <w:jc w:val="both"/>
-      </w:pPr>
-      <w:r>
-        <w:tab/>
-        <w:t>//Werte des zweiten Schlägers</w:t>
-      </w:r>
-    </w:p>
-    <w:p>
-      <w:pPr>
-        <w:ind w:firstLine="708"/>
-        <w:jc w:val="both"/>
-      </w:pPr>
-      <w:proofErr w:type="spellStart"/>
-      <w:r>
-        <w:t>If</w:t>
-      </w:r>
-      <w:proofErr w:type="spellEnd"/>
-      <w:r>
-        <w:t xml:space="preserve"> (</w:t>
-      </w:r>
-      <w:proofErr w:type="spellStart"/>
-      <w:r>
-        <w:t>y_pos</w:t>
-      </w:r>
-      <w:proofErr w:type="spellEnd"/>
-      <w:r>
-        <w:t xml:space="preserve"> &gt;= </w:t>
-      </w:r>
-      <w:proofErr w:type="spellStart"/>
-      <w:r>
-        <w:t>SchlägerPosStart</w:t>
-      </w:r>
-      <w:proofErr w:type="spellEnd"/>
-      <w:r>
-        <w:t xml:space="preserve"> &amp;&amp; </w:t>
-      </w:r>
-      <w:proofErr w:type="spellStart"/>
-      <w:r>
-        <w:t>y_pos</w:t>
-      </w:r>
-      <w:proofErr w:type="spellEnd"/>
-      <w:r>
-        <w:t xml:space="preserve"> &lt; </w:t>
-      </w:r>
-      <w:proofErr w:type="spellStart"/>
-      <w:r>
-        <w:t>SchlägerPosEnd</w:t>
-      </w:r>
-      <w:proofErr w:type="spellEnd"/>
-      <w:r>
-        <w:t>) {</w:t>
-      </w:r>
-    </w:p>
-    <w:p>
-      <w:pPr>
-        <w:jc w:val="both"/>
-      </w:pPr>
-      <w:r>
-        <w:tab/>
-      </w:r>
-      <w:r>
-        <w:tab/>
-        <w:t>//Schläger getroffen</w:t>
-      </w:r>
-    </w:p>
-    <w:p>
-      <w:pPr>
-        <w:jc w:val="both"/>
-      </w:pPr>
-      <w:r>
-        <w:tab/>
-      </w:r>
-      <w:r>
-        <w:tab/>
-      </w:r>
-      <w:proofErr w:type="spellStart"/>
-      <w:r>
-        <w:t>move_x</w:t>
-      </w:r>
-      <w:proofErr w:type="spellEnd"/>
-      <w:r>
-        <w:t xml:space="preserve"> = </w:t>
-      </w:r>
-      <w:r>
-        <w:t>-</w:t>
-      </w:r>
-      <w:r>
-        <w:t>1</w:t>
-      </w:r>
-    </w:p>
-    <w:p>
-      <w:pPr>
-        <w:jc w:val="both"/>
-      </w:pPr>
-      <w:r>
-        <w:tab/>
-        <w:t>}</w:t>
-      </w:r>
-      <w:r>
-        <w:t xml:space="preserve"> </w:t>
-      </w:r>
-      <w:proofErr w:type="spellStart"/>
-      <w:r>
-        <w:t>else</w:t>
-      </w:r>
-      <w:proofErr w:type="spellEnd"/>
-      <w:r>
-        <w:t xml:space="preserve"> {</w:t>
-      </w:r>
-    </w:p>
-    <w:p>
-      <w:pPr>
-        <w:jc w:val="both"/>
-      </w:pPr>
-      <w:r>
-        <w:tab/>
-      </w:r>
-      <w:r>
-        <w:tab/>
-        <w:t>//Punkte verteilen</w:t>
-      </w:r>
-    </w:p>
-    <w:p>
-      <w:pPr>
-        <w:jc w:val="both"/>
-      </w:pPr>
-      <w:r>
-        <w:tab/>
-        <w:t>}</w:t>
-      </w:r>
-    </w:p>
-    <w:p>
-      <w:pPr>
-        <w:jc w:val="both"/>
-      </w:pPr>
-      <w:r>
-        <w:t xml:space="preserve">} </w:t>
-      </w:r>
-    </w:p>
-    <w:p>
-      <w:pPr>
-        <w:jc w:val="both"/>
-      </w:pPr>
-    </w:p>
-    <w:p>
-      <w:pPr>
-        <w:jc w:val="both"/>
-      </w:pPr>
-      <w:r>
-        <w:t>Für das Treffen des Schlägers wurde später noch ein</w:t>
-      </w:r>
-      <w:r>
-        <w:t xml:space="preserve">e komplexere Art der Berechnung eingeführt, um das Abprallen vom Schläger variabel zu gestalten. Hierbei kann der Ball im oberen Drittel des Schlägers nach oben abprallen, in der Mitte nach vorne und im unteren Drittel nach unten. Diese Ausgangswinkel sind dann unabhängig davon, </w:t>
-      </w:r>
-      <w:r>
-        <w:t>aus welcher Richtung</w:t>
-      </w:r>
-      <w:r>
-        <w:t xml:space="preserve"> der Ball auf den Schläger getroffen ist. </w:t>
-      </w:r>
-    </w:p>
-    <w:p>
-      <w:pPr>
-        <w:jc w:val="both"/>
-      </w:pPr>
-    </w:p>
-    <w:p>
-      <w:pPr>
-        <w:jc w:val="both"/>
-      </w:pPr>
-    </w:p>
-    <w:p>
-      <w:pPr>
-        <w:pStyle w:val="berschrift1"/>
-      </w:pPr>
-      <w:bookmarkStart w:id="10" w:name="_Toc98670637"/>
-      <w:r>
         <w:t>Programmtests</w:t>
       </w:r>
-      <w:bookmarkEnd w:id="10"/>
+      <w:bookmarkEnd w:id="11"/>
     </w:p>
     <w:p>
       <w:pPr>
@@ -2910,21 +4182,16 @@
         <w:t xml:space="preserve"> wurde das Spiel Pong gespielt und nach speziellen Fehlern gesucht.</w:t>
       </w:r>
     </w:p>
-    <w:p>
-      <w:r>
-        <w:t>TODO: vielleicht noch Bilder von einzelnen Testfällen</w:t>
-      </w:r>
-    </w:p>
     <w:p/>
     <w:p>
       <w:pPr>
         <w:pStyle w:val="berschrift2"/>
       </w:pPr>
-      <w:bookmarkStart w:id="11" w:name="_Toc98670638"/>
+      <w:bookmarkStart w:id="12" w:name="_Toc100153560"/>
       <w:r>
         <w:t>Debug-Tests</w:t>
       </w:r>
-      <w:bookmarkEnd w:id="11"/>
+      <w:bookmarkEnd w:id="12"/>
     </w:p>
     <w:tbl>
       <w:tblPr>
@@ -3034,11 +4301,11 @@
       <w:pPr>
         <w:pStyle w:val="berschrift2"/>
       </w:pPr>
-      <w:bookmarkStart w:id="12" w:name="_Toc98670639"/>
+      <w:bookmarkStart w:id="13" w:name="_Toc100153561"/>
       <w:r>
         <w:t>Spieltests</w:t>
       </w:r>
-      <w:bookmarkEnd w:id="12"/>
+      <w:bookmarkEnd w:id="13"/>
     </w:p>
     <w:tbl>
       <w:tblPr>
@@ -3265,7 +4532,21 @@
                 <w:b w:val="0"/>
                 <w:bCs w:val="0"/>
               </w:rPr>
-              <w:t>Der Ball fliegt oben am Schläger vorbei</w:t>
+              <w:t xml:space="preserve">Der Ball fliegt oben </w:t>
+            </w:r>
+            <w:r>
+              <w:rPr>
+                <w:b w:val="0"/>
+                <w:bCs w:val="0"/>
+              </w:rPr>
+              <w:t xml:space="preserve">direkt </w:t>
+            </w:r>
+            <w:r>
+              <w:rPr>
+                <w:b w:val="0"/>
+                <w:bCs w:val="0"/>
+              </w:rPr>
+              <w:t>am Schläger vorbei</w:t>
             </w:r>
             <w:r>
               <w:rPr>
@@ -3321,14 +4602,14 @@
                 <w:b w:val="0"/>
                 <w:bCs w:val="0"/>
               </w:rPr>
-              <w:t xml:space="preserve">Der Ball fliegt </w:t>
+              <w:t>Der Ball fliegt unten</w:t>
             </w:r>
             <w:r>
               <w:rPr>
                 <w:b w:val="0"/>
                 <w:bCs w:val="0"/>
               </w:rPr>
-              <w:t>unten</w:t>
+              <w:t xml:space="preserve"> direkt</w:t>
             </w:r>
             <w:r>
               <w:rPr>
@@ -3391,7 +4672,6 @@
                 <w:b w:val="0"/>
                 <w:bCs w:val="0"/>
               </w:rPr>
-              <w:lastRenderedPageBreak/>
               <w:t>Der Ball kann sich überall auf dem Spielfeld bewegen</w:t>
             </w:r>
           </w:p>
@@ -3454,7 +4734,13 @@
               <w:cnfStyle w:val="000000000000" w:firstRow="0" w:lastRow="0" w:firstColumn="0" w:lastColumn="0" w:oddVBand="0" w:evenVBand="0" w:oddHBand="0" w:evenHBand="0" w:firstRowFirstColumn="0" w:firstRowLastColumn="0" w:lastRowFirstColumn="0" w:lastRowLastColumn="0"/>
             </w:pPr>
             <w:r>
-              <w:t>Der Ball prallt am oberen Ende des Schlägers nach oben ab.</w:t>
+              <w:t>Der Ball prallt am oberen Ende</w:t>
+            </w:r>
+            <w:r>
+              <w:t xml:space="preserve"> (obere drei Pixel)</w:t>
+            </w:r>
+            <w:r>
+              <w:t xml:space="preserve"> des Schlägers nach oben ab.</w:t>
             </w:r>
           </w:p>
         </w:tc>
@@ -3467,7 +4753,13 @@
               <w:cnfStyle w:val="000000000000" w:firstRow="0" w:lastRow="0" w:firstColumn="0" w:lastColumn="0" w:oddVBand="0" w:evenVBand="0" w:oddHBand="0" w:evenHBand="0" w:firstRowFirstColumn="0" w:firstRowLastColumn="0" w:lastRowFirstColumn="0" w:lastRowLastColumn="0"/>
             </w:pPr>
             <w:r>
-              <w:t>TODO</w:t>
+              <w:t>Der Ball prallt am oberen Ende</w:t>
+            </w:r>
+            <w:r>
+              <w:t xml:space="preserve"> (obere drei Pixel)</w:t>
+            </w:r>
+            <w:r>
+              <w:t xml:space="preserve"> des Schlägers nach oben ab.</w:t>
             </w:r>
           </w:p>
         </w:tc>
@@ -3490,14 +4782,7 @@
                 <w:b w:val="0"/>
                 <w:bCs w:val="0"/>
               </w:rPr>
-              <w:t xml:space="preserve">Den Schläger mit dem Ball </w:t>
-            </w:r>
-            <w:r>
-              <w:rPr>
-                <w:b w:val="0"/>
-                <w:bCs w:val="0"/>
-              </w:rPr>
-              <w:t>in der Mitte treffen</w:t>
+              <w:t>Den Schläger mit dem Ball in der Mitte treffen</w:t>
             </w:r>
           </w:p>
         </w:tc>
@@ -3510,7 +4795,22 @@
               <w:cnfStyle w:val="000000000000" w:firstRow="0" w:lastRow="0" w:firstColumn="0" w:lastColumn="0" w:oddVBand="0" w:evenVBand="0" w:oddHBand="0" w:evenHBand="0" w:firstRowFirstColumn="0" w:firstRowLastColumn="0" w:lastRowFirstColumn="0" w:lastRowLastColumn="0"/>
             </w:pPr>
             <w:r>
-              <w:t>Der Ball prallt in der Mitte des Schlägers nach vorne ab.</w:t>
+              <w:t xml:space="preserve">Der Ball prallt in der Mitte </w:t>
+            </w:r>
+            <w:r>
+              <w:t>(</w:t>
+            </w:r>
+            <w:r>
+              <w:t>mittlere</w:t>
+            </w:r>
+            <w:r>
+              <w:t xml:space="preserve"> drei Pixel)</w:t>
+            </w:r>
+            <w:r>
+              <w:t xml:space="preserve"> </w:t>
+            </w:r>
+            <w:r>
+              <w:t>des Schlägers nach vorne ab.</w:t>
             </w:r>
           </w:p>
         </w:tc>
@@ -3523,7 +4823,13 @@
               <w:cnfStyle w:val="000000000000" w:firstRow="0" w:lastRow="0" w:firstColumn="0" w:lastColumn="0" w:oddVBand="0" w:evenVBand="0" w:oddHBand="0" w:evenHBand="0" w:firstRowFirstColumn="0" w:firstRowLastColumn="0" w:lastRowFirstColumn="0" w:lastRowLastColumn="0"/>
             </w:pPr>
             <w:r>
-              <w:t>TODO</w:t>
+              <w:t xml:space="preserve">Der Ball prallt in der Mitte </w:t>
+            </w:r>
+            <w:r>
+              <w:t>(mittlere drei Pixel)</w:t>
+            </w:r>
+            <w:r>
+              <w:t xml:space="preserve"> des Schlägers nach vorne ab.</w:t>
             </w:r>
           </w:p>
         </w:tc>
@@ -3549,21 +4855,7 @@
                 <w:b w:val="0"/>
                 <w:bCs w:val="0"/>
               </w:rPr>
-              <w:t xml:space="preserve">Den Schläger mit dem Ball am </w:t>
-            </w:r>
-            <w:r>
-              <w:rPr>
-                <w:b w:val="0"/>
-                <w:bCs w:val="0"/>
-              </w:rPr>
-              <w:t>unteren</w:t>
-            </w:r>
-            <w:r>
-              <w:rPr>
-                <w:b w:val="0"/>
-                <w:bCs w:val="0"/>
-              </w:rPr>
-              <w:t xml:space="preserve"> Ende treffen</w:t>
+              <w:t>Den Schläger mit dem Ball am unteren Ende treffen</w:t>
             </w:r>
           </w:p>
         </w:tc>
@@ -3576,7 +4868,22 @@
               <w:cnfStyle w:val="000000000000" w:firstRow="0" w:lastRow="0" w:firstColumn="0" w:lastColumn="0" w:oddVBand="0" w:evenVBand="0" w:oddHBand="0" w:evenHBand="0" w:firstRowFirstColumn="0" w:firstRowLastColumn="0" w:lastRowFirstColumn="0" w:lastRowLastColumn="0"/>
             </w:pPr>
             <w:r>
-              <w:t>Der Ball prallt am unteren Ende des Schlägers nach unten ab.</w:t>
+              <w:t xml:space="preserve">Der Ball prallt am unteren Ende </w:t>
+            </w:r>
+            <w:r>
+              <w:t>(</w:t>
+            </w:r>
+            <w:r>
+              <w:t>untere</w:t>
+            </w:r>
+            <w:r>
+              <w:t xml:space="preserve"> drei Pixel)</w:t>
+            </w:r>
+            <w:r>
+              <w:t xml:space="preserve"> </w:t>
+            </w:r>
+            <w:r>
+              <w:t>des Schlägers nach unten ab.</w:t>
             </w:r>
           </w:p>
         </w:tc>
@@ -3589,7 +4896,13 @@
               <w:cnfStyle w:val="000000000000" w:firstRow="0" w:lastRow="0" w:firstColumn="0" w:lastColumn="0" w:oddVBand="0" w:evenVBand="0" w:oddHBand="0" w:evenHBand="0" w:firstRowFirstColumn="0" w:firstRowLastColumn="0" w:lastRowFirstColumn="0" w:lastRowLastColumn="0"/>
             </w:pPr>
             <w:r>
-              <w:t>TODO</w:t>
+              <w:t xml:space="preserve">Der Ball prallt am unteren Ende </w:t>
+            </w:r>
+            <w:r>
+              <w:t>(untere drei Pixel)</w:t>
+            </w:r>
+            <w:r>
+              <w:t xml:space="preserve"> des Schlägers nach unten ab.</w:t>
             </w:r>
           </w:p>
         </w:tc>
@@ -3605,36 +4918,38 @@
         <w:pStyle w:val="berschrift1"/>
         <w:jc w:val="both"/>
       </w:pPr>
-      <w:bookmarkStart w:id="13" w:name="_Toc98670640"/>
+      <w:bookmarkStart w:id="14" w:name="_Toc100153562"/>
       <w:r>
         <w:lastRenderedPageBreak/>
         <w:t>Probleme</w:t>
       </w:r>
-      <w:bookmarkEnd w:id="13"/>
-    </w:p>
+      <w:r>
+        <w:t xml:space="preserve"> und Lösungen</w:t>
+      </w:r>
+      <w:bookmarkEnd w:id="14"/>
+    </w:p>
+    <w:p/>
     <w:p>
       <w:pPr>
         <w:pStyle w:val="berschrift2"/>
         <w:jc w:val="both"/>
       </w:pPr>
-      <w:bookmarkStart w:id="14" w:name="_Toc98670641"/>
+      <w:bookmarkStart w:id="15" w:name="_Toc100153563"/>
       <w:r>
         <w:t>Sichtbarkeit des Balls</w:t>
       </w:r>
-      <w:bookmarkEnd w:id="14"/>
-    </w:p>
-    <w:p>
-      <w:pPr>
-        <w:jc w:val="both"/>
-      </w:pPr>
-      <w:r>
-        <w:t>Der Ball ist durch eine zu hohe Schnelligkeit des Balls leider nur stark gedimmt zu erkennen. Dazu führte erstmal eine Begrenzung des Hardware-Interrupt-</w:t>
-      </w:r>
-      <w:proofErr w:type="spellStart"/>
-      <w:r>
-        <w:t>Timers</w:t>
-      </w:r>
-      <w:proofErr w:type="spellEnd"/>
+      <w:bookmarkEnd w:id="15"/>
+    </w:p>
+    <w:p>
+      <w:pPr>
+        <w:jc w:val="both"/>
+      </w:pPr>
+      <w:r>
+        <w:t>Der Ball ist durch eine zu hohe Schnelligkeit des Balls leider nur stark gedimmt zu erkennen. Dazu führte erstmal eine Begrenzung des Hardware-Interrupt-Timers</w:t>
+      </w:r>
+      <w:r>
+        <w:t xml:space="preserve"> für den Ball</w:t>
+      </w:r>
       <w:r>
         <w:t>, der um maximal den Wert 2</w:t>
       </w:r>
@@ -3652,7 +4967,27 @@
         <w:t xml:space="preserve"> = 6</w:t>
       </w:r>
       <w:r>
-        <w:t>5.535 geändert werden kann. Um dieses Problem zu umgehen, gibt es nun eine Konstante, mit Hilfe derer nun dieser maximale Wert mit einer ganzzahligen Nummer multipliziert werden kann. Der Timer für die Aktualisierung des Balls kann jetzt zum Beispiel bei jedem zweiten Timer-Interrupt (Konstante = 2) den Ball auf dem Display aktualisier</w:t>
+        <w:t xml:space="preserve">5.535 geändert werden kann. </w:t>
+      </w:r>
+    </w:p>
+    <w:p>
+      <w:pPr>
+        <w:jc w:val="both"/>
+      </w:pPr>
+      <w:r>
+        <w:t>Der erste Lösungsansatz bestand darin</w:t>
+      </w:r>
+      <w:r>
+        <w:t xml:space="preserve">, dass es eine </w:t>
+      </w:r>
+      <w:r>
+        <w:t>Konstante</w:t>
+      </w:r>
+      <w:r>
+        <w:t xml:space="preserve"> gibt</w:t>
+      </w:r>
+      <w:r>
+        <w:t>, mit Hilfe derer nun dieser maximale Wert mit einer ganzzahligen Nummer multipliziert werden kann. Der Timer für die Aktualisierung des Balls kann jetzt zum Beispiel bei jedem zweiten Timer-Interrupt (Konstante = 2) den Ball auf dem Display aktualisier</w:t>
       </w:r>
       <w:r>
         <w:t>en</w:t>
@@ -3668,63 +5003,104 @@
       <w:pPr>
         <w:jc w:val="both"/>
       </w:pPr>
+      <w:r>
+        <w:t xml:space="preserve">Diese Lösung wurde allerdings verworfen, da dies zu Problemen mit der Sieben-Segment-Anzeige führte (siehe Aktualisierung Sieben-Segment-Anzeige). </w:t>
+      </w:r>
+    </w:p>
+    <w:p>
+      <w:pPr>
+        <w:jc w:val="both"/>
+      </w:pPr>
+      <w:r>
+        <w:t>Um den Ball sichtbarer zu machen, ist er nun ein wenig größer, wodurch die einzelnen Pixel länger sichtbar sind</w:t>
+      </w:r>
+      <w:r>
+        <w:t xml:space="preserve">. Zusätzlich ist der Ball nun durch den Timer der </w:t>
+      </w:r>
+      <w:r>
+        <w:t>Sieben-Segment-Anzeige</w:t>
+      </w:r>
+      <w:r>
+        <w:t xml:space="preserve"> gesteuert. Dieser Timer zählt eine Variable hoch, die im Hauptprogramm ausgelesen und auf Null zurückgesetzt wird, sobald eine bestimmte Konstante überschritten wird. Dies ist nun viel einfacher und zusätzlich </w:t>
+      </w:r>
+      <w:r>
+        <w:t>der Ball nun einfacher von der Geschwindigkeit her durch eine einzige Konstante angepasst werden.</w:t>
+      </w:r>
+    </w:p>
+    <w:p>
+      <w:pPr>
+        <w:jc w:val="both"/>
+      </w:pPr>
     </w:p>
     <w:p>
       <w:pPr>
         <w:pStyle w:val="berschrift2"/>
         <w:jc w:val="both"/>
       </w:pPr>
-      <w:bookmarkStart w:id="15" w:name="_Toc98670642"/>
+      <w:bookmarkStart w:id="16" w:name="_Toc100153564"/>
       <w:r>
         <w:t>Aktualisierung Sieben-Segment-Anzeige</w:t>
       </w:r>
-      <w:bookmarkEnd w:id="15"/>
-    </w:p>
-    <w:p>
-      <w:pPr>
-        <w:jc w:val="both"/>
-      </w:pPr>
-      <w:r>
-        <w:t xml:space="preserve">Leider war die Aktualisierung der Sieben-Segment-Anzeige nicht konstant, beziehungsweise konnte nicht so schnell durchgeführt werden, damit das menschliche Auge kein Flackern wahrnimmt. Das liegt an der Aktualisierung des Balls und des Schlägers auf dem Display, dessen Kommunikation viel langsamer als der Prozessor sind. </w:t>
-      </w:r>
-    </w:p>
-    <w:p>
-      <w:pPr>
-        <w:jc w:val="both"/>
-      </w:pPr>
-      <w:r>
-        <w:t>TODO:</w:t>
-      </w:r>
-    </w:p>
-    <w:p>
-      <w:pPr>
-        <w:jc w:val="both"/>
-      </w:pPr>
-      <w:r>
-        <w:t xml:space="preserve">Als Lösungsweg dafür wurde nun die Anzahl der Spaltenübertragungen an das Display reduziert, um die </w:t>
-      </w:r>
-      <w:r>
-        <w:t>die Zeit zu verringern, an der kein Interrupt stattfinden kann. Dies wurde durch ein</w:t>
-      </w:r>
-      <w:r>
-        <w:t xml:space="preserve"> Kommando </w:t>
-      </w:r>
-      <w:r>
-        <w:t xml:space="preserve">erreicht, bei dem die nächste angesprochene Spalte nicht automatisch weitergesetzt wird, wenn einmal </w:t>
-      </w:r>
-      <w:r>
-        <w:t>Daten an das LCD-Display übertragen werden.</w:t>
-      </w:r>
-    </w:p>
-    <w:p>
-      <w:pPr>
-        <w:jc w:val="both"/>
-      </w:pPr>
-    </w:p>
-    <w:p>
-      <w:pPr>
-        <w:jc w:val="both"/>
-      </w:pPr>
+      <w:bookmarkEnd w:id="16"/>
+    </w:p>
+    <w:p>
+      <w:pPr>
+        <w:jc w:val="both"/>
+      </w:pPr>
+      <w:r>
+        <w:t>Leider war die Aktualisierung der Sieben-Segment-Anzeige nicht konstant, beziehungsweise konnte nicht so schnell durchgeführt werden, damit das menschliche Auge kein Flackern wahrnimmt. Das liegt an der Aktualisierung des Balls und des Schlägers auf dem Display, dessen Kommunikation viel langsamer als der Prozessor sind.</w:t>
+      </w:r>
+    </w:p>
+    <w:p>
+      <w:pPr>
+        <w:jc w:val="both"/>
+      </w:pPr>
+      <w:r>
+        <w:t>Als Lösung dafür wurde der zweite Timer, der eigentlich die Aktualisierung des Balls auf dem Display vornehmen soll, gelöscht, weil die Interrupts, die durch den Timer gesetzt werden zu lange aktiv waren und so der 7-Segment-Anzeige in die Quere kamen.</w:t>
+      </w:r>
+    </w:p>
+    <w:p>
+      <w:pPr>
+        <w:jc w:val="both"/>
+      </w:pPr>
+    </w:p>
+    <w:p>
+      <w:pPr>
+        <w:pStyle w:val="berschrift2"/>
+      </w:pPr>
+      <w:bookmarkStart w:id="17" w:name="_Toc100153565"/>
+      <w:r>
+        <w:t>Ghosting in der Sieben-</w:t>
+      </w:r>
+      <w:r>
+        <w:t>S</w:t>
+      </w:r>
+      <w:r>
+        <w:t>egment-Anzeige</w:t>
+      </w:r>
+      <w:bookmarkEnd w:id="17"/>
+    </w:p>
+    <w:p>
+      <w:pPr>
+        <w:jc w:val="both"/>
+      </w:pPr>
+      <w:r>
+        <w:t xml:space="preserve">Bei der Sieben-Segment-Anzeige kam es zu einem Ghosting-Effekt, der dadurch geschuldet war, dass die Anzeige und das LCD-Display durch die gleiche Variable PIO_C angesprochen werden. Dadurch kam es zu einer Racing Condition, die zu Fehlern führte, wenn ein Interrupt für die Sieben-Segment-Anzeige kam, während das LCD-Display angesprochen wurde. </w:t>
+      </w:r>
+    </w:p>
+    <w:p>
+      <w:pPr>
+        <w:jc w:val="both"/>
+      </w:pPr>
+      <w:r>
+        <w:t xml:space="preserve">Gelöst wurde dieses Problem durch eine Interrupt-Sperre um die Nutzung von PIO_C beim Ansprechen des LCD-Displays (in der Datei LCD_communication.inc </w:t>
+      </w:r>
+      <w:r>
+        <w:t>bei der Unterroutine LCDsend</w:t>
+      </w:r>
+      <w:r>
+        <w:t>).</w:t>
+      </w:r>
     </w:p>
     <w:p>
       <w:pPr>
@@ -3749,12 +5125,12 @@
         <w:pStyle w:val="berschrift1"/>
         <w:jc w:val="both"/>
       </w:pPr>
-      <w:bookmarkStart w:id="16" w:name="_Toc98670643"/>
+      <w:bookmarkStart w:id="18" w:name="_Toc100153566"/>
       <w:r>
         <w:lastRenderedPageBreak/>
         <w:t>Literaturverzeichnis</w:t>
       </w:r>
-      <w:bookmarkEnd w:id="16"/>
+      <w:bookmarkEnd w:id="18"/>
     </w:p>
     <w:p>
       <w:pPr>
@@ -3770,7 +5146,7 @@
         </w:numPr>
         <w:jc w:val="both"/>
       </w:pPr>
-      <w:hyperlink r:id="rId9" w:history="1">
+      <w:hyperlink r:id="rId12" w:history="1">
         <w:r>
           <w:rPr>
             <w:rStyle w:val="Hyperlink"/>
@@ -3799,20 +5175,21 @@
         <w:ind w:left="1416"/>
         <w:jc w:val="both"/>
       </w:pPr>
-      <w:bookmarkStart w:id="17" w:name="_Ref98585875"/>
+      <w:bookmarkStart w:id="19" w:name="_Ref98585875"/>
       <w:r>
         <w:t xml:space="preserve">a.  </w:t>
       </w:r>
       <w:r>
         <w:t>https://stud.fh-wedel.de/handout/Voelker_Joerg/Folien/T2ErsteBefehle.pdf</w:t>
       </w:r>
-      <w:bookmarkEnd w:id="17"/>
-    </w:p>
-    <w:p>
-      <w:pPr>
-        <w:jc w:val="both"/>
-      </w:pPr>
-    </w:p>
+      <w:bookmarkEnd w:id="19"/>
+    </w:p>
+    <w:p>
+      <w:pPr>
+        <w:jc w:val="both"/>
+      </w:pPr>
+    </w:p>
+    <w:bookmarkStart w:id="20" w:name="_Ref100152809"/>
     <w:p>
       <w:pPr>
         <w:pStyle w:val="Listenabsatz"/>
@@ -3822,17 +5199,31 @@
         </w:numPr>
         <w:jc w:val="both"/>
       </w:pPr>
-      <w:hyperlink r:id="rId10" w:history="1">
-        <w:r>
-          <w:rPr>
-            <w:rStyle w:val="Hyperlink"/>
-          </w:rPr>
-          <w:t>https://de.wikipedia.org/wiki/Pong</w:t>
-        </w:r>
-      </w:hyperlink>
+      <w:r>
+        <w:fldChar w:fldCharType="begin"/>
+      </w:r>
+      <w:r>
+        <w:instrText xml:space="preserve"> HYPERLINK "https://de.wikipedia.org/wiki/Pong" </w:instrText>
+      </w:r>
+      <w:r>
+        <w:fldChar w:fldCharType="separate"/>
+      </w:r>
+      <w:r>
+        <w:rPr>
+          <w:rStyle w:val="Hyperlink"/>
+        </w:rPr>
+        <w:t>https://de.wikipedia.org/wiki/Pong</w:t>
+      </w:r>
+      <w:r>
+        <w:rPr>
+          <w:rStyle w:val="Hyperlink"/>
+        </w:rPr>
+        <w:fldChar w:fldCharType="end"/>
+      </w:r>
       <w:r>
         <w:t>:</w:t>
       </w:r>
+      <w:bookmarkEnd w:id="20"/>
     </w:p>
     <w:p>
       <w:pPr>
@@ -3856,7 +5247,7 @@
         </w:numPr>
         <w:jc w:val="both"/>
       </w:pPr>
-      <w:hyperlink r:id="rId11" w:history="1">
+      <w:hyperlink r:id="rId13" w:history="1">
         <w:r>
           <w:rPr>
             <w:rStyle w:val="Hyperlink"/>
@@ -3877,12 +5268,7 @@
       </w:r>
     </w:p>
     <w:sectPr>
-      <w:headerReference w:type="even" r:id="rId12"/>
-      <w:headerReference w:type="default" r:id="rId13"/>
-      <w:footerReference w:type="even" r:id="rId14"/>
-      <w:footerReference w:type="default" r:id="rId15"/>
-      <w:headerReference w:type="first" r:id="rId16"/>
-      <w:footerReference w:type="first" r:id="rId17"/>
+      <w:footerReference w:type="default" r:id="rId14"/>
       <w:pgSz w:w="11906" w:h="16838"/>
       <w:pgMar w:top="1417" w:right="1417" w:bottom="1134" w:left="1417" w:header="708" w:footer="708" w:gutter="0"/>
       <w:pgNumType w:start="0"/>
@@ -3920,16 +5306,6 @@
 </file>
 
 <file path=word/footer1.xml><?xml version="1.0" encoding="utf-8"?>
-<w:ftr xmlns:wpc="http://schemas.microsoft.com/office/word/2010/wordprocessingCanvas" xmlns:cx="http://schemas.microsoft.com/office/drawing/2014/chartex" xmlns:cx1="http://schemas.microsoft.com/office/drawing/2015/9/8/chartex" xmlns:cx2="http://schemas.microsoft.com/office/drawing/2015/10/21/chartex" xmlns:cx3="http://schemas.microsoft.com/office/drawing/2016/5/9/chartex" xmlns:cx4="http://schemas.microsoft.com/office/drawing/2016/5/10/chartex" xmlns:cx5="http://schemas.microsoft.com/office/drawing/2016/5/11/chartex" xmlns:cx6="http://schemas.microsoft.com/office/drawing/2016/5/12/chartex" xmlns:cx7="http://schemas.microsoft.com/office/drawing/2016/5/13/chartex" xmlns:cx8="http://schemas.microsoft.com/office/drawing/2016/5/14/chartex" xmlns:mc="http://schemas.openxmlformats.org/markup-compatibility/2006" xmlns:aink="http://schemas.microsoft.com/office/drawing/2016/ink" xmlns:am3d="http://schemas.microsoft.com/office/drawing/2017/model3d" xmlns:o="urn:schemas-microsoft-com:office:office" xmlns:r="http://schemas.openxmlformats.org/officeDocument/2006/relationships" xmlns:m="http://schemas.openxmlformats.org/officeDocument/2006/math" xmlns:v="urn:schemas-microsoft-com:vml" xmlns:wp14="http://schemas.microsoft.com/office/word/2010/wordprocessingDrawing" xmlns:wp="http://schemas.openxmlformats.org/drawingml/2006/wordprocessingDrawing" xmlns:w10="urn:schemas-microsoft-com:office:word" xmlns:w="http://schemas.openxmlformats.org/wordprocessingml/2006/main" xmlns:w14="http://schemas.microsoft.com/office/word/2010/wordml" xmlns:w15="http://schemas.microsoft.com/office/word/2012/wordml" xmlns:w16cex="http://schemas.microsoft.com/office/word/2018/wordml/cex" xmlns:w16cid="http://schemas.microsoft.com/office/word/2016/wordml/cid" xmlns:w16="http://schemas.microsoft.com/office/word/2018/wordml" xmlns:w16sdtdh="http://schemas.microsoft.com/office/word/2020/wordml/sdtdatahash" xmlns:w16se="http://schemas.microsoft.com/office/word/2015/wordml/symex" xmlns:wpg="http://schemas.microsoft.com/office/word/2010/wordprocessingGroup" xmlns:wpi="http://schemas.microsoft.com/office/word/2010/wordprocessingInk" xmlns:wne="http://schemas.microsoft.com/office/word/2006/wordml" xmlns:wps="http://schemas.microsoft.com/office/word/2010/wordprocessingShape" mc:Ignorable="w14 w15 w16se w16cid w16 w16cex w16sdtdh wp14">
-  <w:p>
-    <w:pPr>
-      <w:pStyle w:val="Fuzeile"/>
-    </w:pPr>
-  </w:p>
-</w:ftr>
-</file>
-
-<file path=word/footer2.xml><?xml version="1.0" encoding="utf-8"?>
 <w:ftr xmlns:wpc="http://schemas.microsoft.com/office/word/2010/wordprocessingCanvas" xmlns:cx="http://schemas.microsoft.com/office/drawing/2014/chartex" xmlns:cx1="http://schemas.microsoft.com/office/drawing/2015/9/8/chartex" xmlns:cx2="http://schemas.microsoft.com/office/drawing/2015/10/21/chartex" xmlns:cx3="http://schemas.microsoft.com/office/drawing/2016/5/9/chartex" xmlns:cx4="http://schemas.microsoft.com/office/drawing/2016/5/10/chartex" xmlns:cx5="http://schemas.microsoft.com/office/drawing/2016/5/11/chartex" xmlns:cx6="http://schemas.microsoft.com/office/drawing/2016/5/12/chartex" xmlns:cx7="http://schemas.microsoft.com/office/drawing/2016/5/13/chartex" xmlns:cx8="http://schemas.microsoft.com/office/drawing/2016/5/14/chartex" xmlns:mc="http://schemas.openxmlformats.org/markup-compatibility/2006" xmlns:aink="http://schemas.microsoft.com/office/drawing/2016/ink" xmlns:am3d="http://schemas.microsoft.com/office/drawing/2017/model3d" xmlns:o="urn:schemas-microsoft-com:office:office" xmlns:r="http://schemas.openxmlformats.org/officeDocument/2006/relationships" xmlns:m="http://schemas.openxmlformats.org/officeDocument/2006/math" xmlns:v="urn:schemas-microsoft-com:vml" xmlns:wp14="http://schemas.microsoft.com/office/word/2010/wordprocessingDrawing" xmlns:wp="http://schemas.openxmlformats.org/drawingml/2006/wordprocessingDrawing" xmlns:w10="urn:schemas-microsoft-com:office:word" xmlns:w="http://schemas.openxmlformats.org/wordprocessingml/2006/main" xmlns:w14="http://schemas.microsoft.com/office/word/2010/wordml" xmlns:w15="http://schemas.microsoft.com/office/word/2012/wordml" xmlns:w16cex="http://schemas.microsoft.com/office/word/2018/wordml/cex" xmlns:w16cid="http://schemas.microsoft.com/office/word/2016/wordml/cid" xmlns:w16="http://schemas.microsoft.com/office/word/2018/wordml" xmlns:w16sdtdh="http://schemas.microsoft.com/office/word/2020/wordml/sdtdatahash" xmlns:w16se="http://schemas.microsoft.com/office/word/2015/wordml/symex" xmlns:wpg="http://schemas.microsoft.com/office/word/2010/wordprocessingGroup" xmlns:wpi="http://schemas.microsoft.com/office/word/2010/wordprocessingInk" xmlns:wne="http://schemas.microsoft.com/office/word/2006/wordml" xmlns:wps="http://schemas.microsoft.com/office/word/2010/wordprocessingShape" mc:Ignorable="w14 w15 w16se w16cid w16 w16cex w16sdtdh wp14">
   <w:sdt>
     <w:sdtPr>
@@ -3972,16 +5348,6 @@
 </w:ftr>
 </file>
 
-<file path=word/footer3.xml><?xml version="1.0" encoding="utf-8"?>
-<w:ftr xmlns:wpc="http://schemas.microsoft.com/office/word/2010/wordprocessingCanvas" xmlns:cx="http://schemas.microsoft.com/office/drawing/2014/chartex" xmlns:cx1="http://schemas.microsoft.com/office/drawing/2015/9/8/chartex" xmlns:cx2="http://schemas.microsoft.com/office/drawing/2015/10/21/chartex" xmlns:cx3="http://schemas.microsoft.com/office/drawing/2016/5/9/chartex" xmlns:cx4="http://schemas.microsoft.com/office/drawing/2016/5/10/chartex" xmlns:cx5="http://schemas.microsoft.com/office/drawing/2016/5/11/chartex" xmlns:cx6="http://schemas.microsoft.com/office/drawing/2016/5/12/chartex" xmlns:cx7="http://schemas.microsoft.com/office/drawing/2016/5/13/chartex" xmlns:cx8="http://schemas.microsoft.com/office/drawing/2016/5/14/chartex" xmlns:mc="http://schemas.openxmlformats.org/markup-compatibility/2006" xmlns:aink="http://schemas.microsoft.com/office/drawing/2016/ink" xmlns:am3d="http://schemas.microsoft.com/office/drawing/2017/model3d" xmlns:o="urn:schemas-microsoft-com:office:office" xmlns:r="http://schemas.openxmlformats.org/officeDocument/2006/relationships" xmlns:m="http://schemas.openxmlformats.org/officeDocument/2006/math" xmlns:v="urn:schemas-microsoft-com:vml" xmlns:wp14="http://schemas.microsoft.com/office/word/2010/wordprocessingDrawing" xmlns:wp="http://schemas.openxmlformats.org/drawingml/2006/wordprocessingDrawing" xmlns:w10="urn:schemas-microsoft-com:office:word" xmlns:w="http://schemas.openxmlformats.org/wordprocessingml/2006/main" xmlns:w14="http://schemas.microsoft.com/office/word/2010/wordml" xmlns:w15="http://schemas.microsoft.com/office/word/2012/wordml" xmlns:w16cex="http://schemas.microsoft.com/office/word/2018/wordml/cex" xmlns:w16cid="http://schemas.microsoft.com/office/word/2016/wordml/cid" xmlns:w16="http://schemas.microsoft.com/office/word/2018/wordml" xmlns:w16sdtdh="http://schemas.microsoft.com/office/word/2020/wordml/sdtdatahash" xmlns:w16se="http://schemas.microsoft.com/office/word/2015/wordml/symex" xmlns:wpg="http://schemas.microsoft.com/office/word/2010/wordprocessingGroup" xmlns:wpi="http://schemas.microsoft.com/office/word/2010/wordprocessingInk" xmlns:wne="http://schemas.microsoft.com/office/word/2006/wordml" xmlns:wps="http://schemas.microsoft.com/office/word/2010/wordprocessingShape" mc:Ignorable="w14 w15 w16se w16cid w16 w16cex w16sdtdh wp14">
-  <w:p>
-    <w:pPr>
-      <w:pStyle w:val="Fuzeile"/>
-    </w:pPr>
-  </w:p>
-</w:ftr>
-</file>
-
 <file path=word/footnotes.xml><?xml version="1.0" encoding="utf-8"?>
 <w:footnotes xmlns:wpc="http://schemas.microsoft.com/office/word/2010/wordprocessingCanvas" xmlns:cx="http://schemas.microsoft.com/office/drawing/2014/chartex" xmlns:cx1="http://schemas.microsoft.com/office/drawing/2015/9/8/chartex" xmlns:cx2="http://schemas.microsoft.com/office/drawing/2015/10/21/chartex" xmlns:cx3="http://schemas.microsoft.com/office/drawing/2016/5/9/chartex" xmlns:cx4="http://schemas.microsoft.com/office/drawing/2016/5/10/chartex" xmlns:cx5="http://schemas.microsoft.com/office/drawing/2016/5/11/chartex" xmlns:cx6="http://schemas.microsoft.com/office/drawing/2016/5/12/chartex" xmlns:cx7="http://schemas.microsoft.com/office/drawing/2016/5/13/chartex" xmlns:cx8="http://schemas.microsoft.com/office/drawing/2016/5/14/chartex" xmlns:mc="http://schemas.openxmlformats.org/markup-compatibility/2006" xmlns:aink="http://schemas.microsoft.com/office/drawing/2016/ink" xmlns:am3d="http://schemas.microsoft.com/office/drawing/2017/model3d" xmlns:o="urn:schemas-microsoft-com:office:office" xmlns:r="http://schemas.openxmlformats.org/officeDocument/2006/relationships" xmlns:m="http://schemas.openxmlformats.org/officeDocument/2006/math" xmlns:v="urn:schemas-microsoft-com:vml" xmlns:wp14="http://schemas.microsoft.com/office/word/2010/wordprocessingDrawing" xmlns:wp="http://schemas.openxmlformats.org/drawingml/2006/wordprocessingDrawing" xmlns:w10="urn:schemas-microsoft-com:office:word" xmlns:w="http://schemas.openxmlformats.org/wordprocessingml/2006/main" xmlns:w14="http://schemas.microsoft.com/office/word/2010/wordml" xmlns:w15="http://schemas.microsoft.com/office/word/2012/wordml" xmlns:w16cex="http://schemas.microsoft.com/office/word/2018/wordml/cex" xmlns:w16cid="http://schemas.microsoft.com/office/word/2016/wordml/cid" xmlns:w16="http://schemas.microsoft.com/office/word/2018/wordml" xmlns:w16sdtdh="http://schemas.microsoft.com/office/word/2020/wordml/sdtdatahash" xmlns:w16se="http://schemas.microsoft.com/office/word/2015/wordml/symex" xmlns:wpg="http://schemas.microsoft.com/office/word/2010/wordprocessingGroup" xmlns:wpi="http://schemas.microsoft.com/office/word/2010/wordprocessingInk" xmlns:wne="http://schemas.microsoft.com/office/word/2006/wordml" xmlns:wps="http://schemas.microsoft.com/office/word/2010/wordprocessingShape" mc:Ignorable="w14 w15 w16se w16cid w16 w16cex w16sdtdh wp14">
   <w:footnote w:type="separator" w:id="-1">
@@ -4013,53 +5379,22 @@
         <w:rPr>
           <w:rStyle w:val="Funotenzeichen"/>
         </w:rPr>
-        <w:footnoteRef/>
-      </w:r>
-      <w:r>
-        <w:t xml:space="preserve"> a: Diese Beschreibung entspricht im </w:t>
-      </w:r>
-      <w:r>
-        <w:t>W</w:t>
-      </w:r>
-      <w:r>
-        <w:t xml:space="preserve">esentlichen der Beschreibung von Herrn Völkers </w:t>
-      </w:r>
-      <w:r>
-        <w:t>Folien</w:t>
-      </w:r>
+        <w:t>2</w:t>
+      </w:r>
+      <w:r>
+        <w:t xml:space="preserve"> </w:t>
+      </w:r>
+      <w:r>
+        <w:t>a: Diese Beschreibungen entsprechen im Wesentlichen den Beschreibungen von Herrn Völkers Folien</w:t>
+      </w:r>
+    </w:p>
+    <w:p>
+      <w:pPr>
+        <w:pStyle w:val="Funotentext"/>
+      </w:pPr>
     </w:p>
   </w:footnote>
 </w:footnotes>
-</file>
-
-<file path=word/header1.xml><?xml version="1.0" encoding="utf-8"?>
-<w:hdr xmlns:wpc="http://schemas.microsoft.com/office/word/2010/wordprocessingCanvas" xmlns:cx="http://schemas.microsoft.com/office/drawing/2014/chartex" xmlns:cx1="http://schemas.microsoft.com/office/drawing/2015/9/8/chartex" xmlns:cx2="http://schemas.microsoft.com/office/drawing/2015/10/21/chartex" xmlns:cx3="http://schemas.microsoft.com/office/drawing/2016/5/9/chartex" xmlns:cx4="http://schemas.microsoft.com/office/drawing/2016/5/10/chartex" xmlns:cx5="http://schemas.microsoft.com/office/drawing/2016/5/11/chartex" xmlns:cx6="http://schemas.microsoft.com/office/drawing/2016/5/12/chartex" xmlns:cx7="http://schemas.microsoft.com/office/drawing/2016/5/13/chartex" xmlns:cx8="http://schemas.microsoft.com/office/drawing/2016/5/14/chartex" xmlns:mc="http://schemas.openxmlformats.org/markup-compatibility/2006" xmlns:aink="http://schemas.microsoft.com/office/drawing/2016/ink" xmlns:am3d="http://schemas.microsoft.com/office/drawing/2017/model3d" xmlns:o="urn:schemas-microsoft-com:office:office" xmlns:r="http://schemas.openxmlformats.org/officeDocument/2006/relationships" xmlns:m="http://schemas.openxmlformats.org/officeDocument/2006/math" xmlns:v="urn:schemas-microsoft-com:vml" xmlns:wp14="http://schemas.microsoft.com/office/word/2010/wordprocessingDrawing" xmlns:wp="http://schemas.openxmlformats.org/drawingml/2006/wordprocessingDrawing" xmlns:w10="urn:schemas-microsoft-com:office:word" xmlns:w="http://schemas.openxmlformats.org/wordprocessingml/2006/main" xmlns:w14="http://schemas.microsoft.com/office/word/2010/wordml" xmlns:w15="http://schemas.microsoft.com/office/word/2012/wordml" xmlns:w16cex="http://schemas.microsoft.com/office/word/2018/wordml/cex" xmlns:w16cid="http://schemas.microsoft.com/office/word/2016/wordml/cid" xmlns:w16="http://schemas.microsoft.com/office/word/2018/wordml" xmlns:w16sdtdh="http://schemas.microsoft.com/office/word/2020/wordml/sdtdatahash" xmlns:w16se="http://schemas.microsoft.com/office/word/2015/wordml/symex" xmlns:wpg="http://schemas.microsoft.com/office/word/2010/wordprocessingGroup" xmlns:wpi="http://schemas.microsoft.com/office/word/2010/wordprocessingInk" xmlns:wne="http://schemas.microsoft.com/office/word/2006/wordml" xmlns:wps="http://schemas.microsoft.com/office/word/2010/wordprocessingShape" mc:Ignorable="w14 w15 w16se w16cid w16 w16cex w16sdtdh wp14">
-  <w:p>
-    <w:pPr>
-      <w:pStyle w:val="Kopfzeile"/>
-    </w:pPr>
-  </w:p>
-</w:hdr>
-</file>
-
-<file path=word/header2.xml><?xml version="1.0" encoding="utf-8"?>
-<w:hdr xmlns:wpc="http://schemas.microsoft.com/office/word/2010/wordprocessingCanvas" xmlns:cx="http://schemas.microsoft.com/office/drawing/2014/chartex" xmlns:cx1="http://schemas.microsoft.com/office/drawing/2015/9/8/chartex" xmlns:cx2="http://schemas.microsoft.com/office/drawing/2015/10/21/chartex" xmlns:cx3="http://schemas.microsoft.com/office/drawing/2016/5/9/chartex" xmlns:cx4="http://schemas.microsoft.com/office/drawing/2016/5/10/chartex" xmlns:cx5="http://schemas.microsoft.com/office/drawing/2016/5/11/chartex" xmlns:cx6="http://schemas.microsoft.com/office/drawing/2016/5/12/chartex" xmlns:cx7="http://schemas.microsoft.com/office/drawing/2016/5/13/chartex" xmlns:cx8="http://schemas.microsoft.com/office/drawing/2016/5/14/chartex" xmlns:mc="http://schemas.openxmlformats.org/markup-compatibility/2006" xmlns:aink="http://schemas.microsoft.com/office/drawing/2016/ink" xmlns:am3d="http://schemas.microsoft.com/office/drawing/2017/model3d" xmlns:o="urn:schemas-microsoft-com:office:office" xmlns:r="http://schemas.openxmlformats.org/officeDocument/2006/relationships" xmlns:m="http://schemas.openxmlformats.org/officeDocument/2006/math" xmlns:v="urn:schemas-microsoft-com:vml" xmlns:wp14="http://schemas.microsoft.com/office/word/2010/wordprocessingDrawing" xmlns:wp="http://schemas.openxmlformats.org/drawingml/2006/wordprocessingDrawing" xmlns:w10="urn:schemas-microsoft-com:office:word" xmlns:w="http://schemas.openxmlformats.org/wordprocessingml/2006/main" xmlns:w14="http://schemas.microsoft.com/office/word/2010/wordml" xmlns:w15="http://schemas.microsoft.com/office/word/2012/wordml" xmlns:w16cex="http://schemas.microsoft.com/office/word/2018/wordml/cex" xmlns:w16cid="http://schemas.microsoft.com/office/word/2016/wordml/cid" xmlns:w16="http://schemas.microsoft.com/office/word/2018/wordml" xmlns:w16sdtdh="http://schemas.microsoft.com/office/word/2020/wordml/sdtdatahash" xmlns:w16se="http://schemas.microsoft.com/office/word/2015/wordml/symex" xmlns:wpg="http://schemas.microsoft.com/office/word/2010/wordprocessingGroup" xmlns:wpi="http://schemas.microsoft.com/office/word/2010/wordprocessingInk" xmlns:wne="http://schemas.microsoft.com/office/word/2006/wordml" xmlns:wps="http://schemas.microsoft.com/office/word/2010/wordprocessingShape" mc:Ignorable="w14 w15 w16se w16cid w16 w16cex w16sdtdh wp14">
-  <w:p>
-    <w:pPr>
-      <w:pStyle w:val="Kopfzeile"/>
-    </w:pPr>
-  </w:p>
-</w:hdr>
-</file>
-
-<file path=word/header3.xml><?xml version="1.0" encoding="utf-8"?>
-<w:hdr xmlns:wpc="http://schemas.microsoft.com/office/word/2010/wordprocessingCanvas" xmlns:cx="http://schemas.microsoft.com/office/drawing/2014/chartex" xmlns:cx1="http://schemas.microsoft.com/office/drawing/2015/9/8/chartex" xmlns:cx2="http://schemas.microsoft.com/office/drawing/2015/10/21/chartex" xmlns:cx3="http://schemas.microsoft.com/office/drawing/2016/5/9/chartex" xmlns:cx4="http://schemas.microsoft.com/office/drawing/2016/5/10/chartex" xmlns:cx5="http://schemas.microsoft.com/office/drawing/2016/5/11/chartex" xmlns:cx6="http://schemas.microsoft.com/office/drawing/2016/5/12/chartex" xmlns:cx7="http://schemas.microsoft.com/office/drawing/2016/5/13/chartex" xmlns:cx8="http://schemas.microsoft.com/office/drawing/2016/5/14/chartex" xmlns:mc="http://schemas.openxmlformats.org/markup-compatibility/2006" xmlns:aink="http://schemas.microsoft.com/office/drawing/2016/ink" xmlns:am3d="http://schemas.microsoft.com/office/drawing/2017/model3d" xmlns:o="urn:schemas-microsoft-com:office:office" xmlns:r="http://schemas.openxmlformats.org/officeDocument/2006/relationships" xmlns:m="http://schemas.openxmlformats.org/officeDocument/2006/math" xmlns:v="urn:schemas-microsoft-com:vml" xmlns:wp14="http://schemas.microsoft.com/office/word/2010/wordprocessingDrawing" xmlns:wp="http://schemas.openxmlformats.org/drawingml/2006/wordprocessingDrawing" xmlns:w10="urn:schemas-microsoft-com:office:word" xmlns:w="http://schemas.openxmlformats.org/wordprocessingml/2006/main" xmlns:w14="http://schemas.microsoft.com/office/word/2010/wordml" xmlns:w15="http://schemas.microsoft.com/office/word/2012/wordml" xmlns:w16cex="http://schemas.microsoft.com/office/word/2018/wordml/cex" xmlns:w16cid="http://schemas.microsoft.com/office/word/2016/wordml/cid" xmlns:w16="http://schemas.microsoft.com/office/word/2018/wordml" xmlns:w16sdtdh="http://schemas.microsoft.com/office/word/2020/wordml/sdtdatahash" xmlns:w16se="http://schemas.microsoft.com/office/word/2015/wordml/symex" xmlns:wpg="http://schemas.microsoft.com/office/word/2010/wordprocessingGroup" xmlns:wpi="http://schemas.microsoft.com/office/word/2010/wordprocessingInk" xmlns:wne="http://schemas.microsoft.com/office/word/2006/wordml" xmlns:wps="http://schemas.microsoft.com/office/word/2010/wordprocessingShape" mc:Ignorable="w14 w15 w16se w16cid w16 w16cex w16sdtdh wp14">
-  <w:p>
-    <w:pPr>
-      <w:pStyle w:val="Kopfzeile"/>
-    </w:pPr>
-  </w:p>
-</w:hdr>
 </file>
 
 <file path=word/numbering.xml><?xml version="1.0" encoding="utf-8"?>
@@ -4926,7 +6261,6 @@
   <w:style w:type="character" w:default="1" w:styleId="Absatz-Standardschriftart">
     <w:name w:val="Default Paragraph Font"/>
     <w:uiPriority w:val="1"/>
-    <w:semiHidden/>
     <w:unhideWhenUsed/>
   </w:style>
   <w:style w:type="table" w:default="1" w:styleId="NormaleTabelle">
@@ -5366,6 +6700,74 @@
       </w:rPr>
     </w:tblStylePr>
   </w:style>
+  <w:style w:type="character" w:styleId="Kommentarzeichen">
+    <w:name w:val="annotation reference"/>
+    <w:basedOn w:val="Absatz-Standardschriftart"/>
+    <w:uiPriority w:val="99"/>
+    <w:semiHidden/>
+    <w:unhideWhenUsed/>
+    <w:rsid w:val="00FB2AE6"/>
+    <w:rPr>
+      <w:sz w:val="16"/>
+      <w:szCs w:val="16"/>
+    </w:rPr>
+  </w:style>
+  <w:style w:type="paragraph" w:styleId="Kommentartext">
+    <w:name w:val="annotation text"/>
+    <w:basedOn w:val="Standard"/>
+    <w:link w:val="KommentartextZchn"/>
+    <w:uiPriority w:val="99"/>
+    <w:semiHidden/>
+    <w:unhideWhenUsed/>
+    <w:rsid w:val="00FB2AE6"/>
+    <w:pPr>
+      <w:spacing w:line="240" w:lineRule="auto"/>
+    </w:pPr>
+    <w:rPr>
+      <w:sz w:val="20"/>
+      <w:szCs w:val="20"/>
+    </w:rPr>
+  </w:style>
+  <w:style w:type="character" w:customStyle="1" w:styleId="KommentartextZchn">
+    <w:name w:val="Kommentartext Zchn"/>
+    <w:basedOn w:val="Absatz-Standardschriftart"/>
+    <w:link w:val="Kommentartext"/>
+    <w:uiPriority w:val="99"/>
+    <w:semiHidden/>
+    <w:rsid w:val="00FB2AE6"/>
+    <w:rPr>
+      <w:sz w:val="20"/>
+      <w:szCs w:val="20"/>
+    </w:rPr>
+  </w:style>
+  <w:style w:type="paragraph" w:styleId="Kommentarthema">
+    <w:name w:val="annotation subject"/>
+    <w:basedOn w:val="Kommentartext"/>
+    <w:next w:val="Kommentartext"/>
+    <w:link w:val="KommentarthemaZchn"/>
+    <w:uiPriority w:val="99"/>
+    <w:semiHidden/>
+    <w:unhideWhenUsed/>
+    <w:rsid w:val="00FB2AE6"/>
+    <w:rPr>
+      <w:b/>
+      <w:bCs/>
+    </w:rPr>
+  </w:style>
+  <w:style w:type="character" w:customStyle="1" w:styleId="KommentarthemaZchn">
+    <w:name w:val="Kommentarthema Zchn"/>
+    <w:basedOn w:val="KommentartextZchn"/>
+    <w:link w:val="Kommentarthema"/>
+    <w:uiPriority w:val="99"/>
+    <w:semiHidden/>
+    <w:rsid w:val="00FB2AE6"/>
+    <w:rPr>
+      <w:b/>
+      <w:bCs/>
+      <w:sz w:val="20"/>
+      <w:szCs w:val="20"/>
+    </w:rPr>
+  </w:style>
 </w:styles>
 </file>
 

</xml_diff>